<commit_message>
changes to word according to mark
</commit_message>
<xml_diff>
--- a/MetroLine.docx
+++ b/MetroLine.docx
@@ -5,6 +5,7 @@
     <w:p>
       <w:pPr>
         <w:rPr>
+          <w:rFonts w:hint="cs"/>
           <w:b/>
           <w:bCs/>
           <w:sz w:val="36"/>
@@ -551,23 +552,31 @@
           <w:rtl/>
           <w:lang w:val="en-AU"/>
         </w:rPr>
-        <w:t xml:space="preserve">פיתוח יישום מבוסס רכיב גאוגרפי המאפשר למשתמשים לחפש </w:t>
-      </w:r>
-      <w:r>
-        <w:rPr>
-          <w:rFonts w:hint="cs"/>
-          <w:rtl/>
-          <w:lang w:val="en-AU"/>
-        </w:rPr>
-        <w:t xml:space="preserve">תחנות מטרו באזורם </w:t>
-      </w:r>
-      <w:r>
-        <w:rPr>
-          <w:rFonts w:hint="cs"/>
-          <w:rtl/>
-          <w:lang w:val="en-AU"/>
-        </w:rPr>
-        <w:t>ולקבל מידע על קוים שונים שעוברים בכל תחנה כזו.</w:t>
+        <w:t xml:space="preserve">פיתוח יישום מבוסס רכיב גאוגרפי המאפשר למשתמשים </w:t>
+      </w:r>
+      <w:r>
+        <w:rPr>
+          <w:rFonts w:hint="cs"/>
+          <w:rtl/>
+          <w:lang w:val="en-AU"/>
+        </w:rPr>
+        <w:t xml:space="preserve">לקבל מידע על קוים שונים שעוברים בכל תחנה </w:t>
+      </w:r>
+      <w:r>
+        <w:rPr>
+          <w:rFonts w:hint="cs"/>
+          <w:rtl/>
+          <w:lang w:val="en-AU"/>
+        </w:rPr>
+        <w:t>ו</w:t>
+      </w:r>
+      <w:r>
+        <w:rPr>
+          <w:rFonts w:hint="cs"/>
+          <w:rtl/>
+          <w:lang w:val="en-AU"/>
+        </w:rPr>
+        <w:t>יעזור בחיפוש מסלול נסיעה.</w:t>
       </w:r>
     </w:p>
     <w:p>
@@ -978,6 +987,21 @@
         </w:rPr>
         <w:t>.</w:t>
       </w:r>
+      <w:r>
+        <w:rPr>
+          <w:rtl/>
+          <w:lang w:val="en-AU"/>
+        </w:rPr>
+        <w:br/>
+      </w:r>
+      <w:r>
+        <w:rPr>
+          <w:rFonts w:hint="cs"/>
+          <w:rtl/>
+          <w:lang w:val="en-AU"/>
+        </w:rPr>
+        <w:t>בנוסף יוכל המשתמש לבצע חיפוש לפי מוצא וידע ולראות את המסלול שלו.</w:t>
+      </w:r>
     </w:p>
     <w:p>
       <w:pPr>
@@ -1127,26 +1151,6 @@
           <w:lang w:val="en-AU"/>
         </w:rPr>
         <w:t xml:space="preserve">היישום יאפשר למשתמש לצפות במיקום הגיאוגרפי של תחנות הרכבת. </w:t>
-      </w:r>
-    </w:p>
-    <w:p>
-      <w:pPr>
-        <w:pStyle w:val="ListParagraph"/>
-        <w:numPr>
-          <w:ilvl w:val="2"/>
-          <w:numId w:val="11"/>
-        </w:numPr>
-        <w:rPr>
-          <w:lang w:val="en-AU"/>
-        </w:rPr>
-      </w:pPr>
-      <w:r>
-        <w:rPr>
-          <w:rFonts w:hint="cs"/>
-          <w:rtl/>
-          <w:lang w:val="en-AU"/>
-        </w:rPr>
-        <w:t xml:space="preserve">היישום יאפשר לסנן את תחנות הרכבת לפי עיר. </w:t>
       </w:r>
     </w:p>
     <w:p>
@@ -1187,7 +1191,7 @@
           <w:rtl/>
           <w:lang w:val="en-AU"/>
         </w:rPr>
-        <w:t>היישום יאפשר למצוא ולאתר תחנת רכבת לפי שמה.</w:t>
+        <w:t>היישום יאפשר למצוא מסלול נסיעה לפי מוצא ויעד</w:t>
       </w:r>
     </w:p>
     <w:p>
@@ -1310,23 +1314,7 @@
           <w:rtl/>
           <w:lang w:val="en-AU"/>
         </w:rPr>
-        <w:t>משתמש יוכל למצוא ולאתר תחנה ע"פ שם התחנה ו</w:t>
-      </w:r>
-      <w:r>
-        <w:rPr>
-          <w:rFonts w:hint="cs"/>
-          <w:rtl/>
-          <w:lang w:val="en-AU"/>
-        </w:rPr>
-        <w:t>עיר</w:t>
-      </w:r>
-      <w:r>
-        <w:rPr>
-          <w:rFonts w:hint="cs"/>
-          <w:rtl/>
-          <w:lang w:val="en-AU"/>
-        </w:rPr>
-        <w:t>.</w:t>
+        <w:t>המשתמש יוכל למצוא מסלול נסיעה לפי מוצא ויעד.</w:t>
       </w:r>
     </w:p>
     <w:p>
@@ -1701,6 +1689,84 @@
           <w:bCs/>
         </w:rPr>
       </w:pPr>
+      <w:r>
+        <w:rPr>
+          <w:rFonts w:hint="cs"/>
+          <w:noProof/>
+          <w:rtl/>
+        </w:rPr>
+        <mc:AlternateContent>
+          <mc:Choice Requires="wps">
+            <w:drawing>
+              <wp:anchor distT="0" distB="0" distL="114300" distR="114300" simplePos="0" relativeHeight="251679744" behindDoc="0" locked="0" layoutInCell="1" allowOverlap="1" wp14:anchorId="1036EE98" wp14:editId="6276E474">
+                <wp:simplePos x="0" y="0"/>
+                <wp:positionH relativeFrom="column">
+                  <wp:posOffset>703483</wp:posOffset>
+                </wp:positionH>
+                <wp:positionV relativeFrom="paragraph">
+                  <wp:posOffset>245158</wp:posOffset>
+                </wp:positionV>
+                <wp:extent cx="1276350" cy="790575"/>
+                <wp:effectExtent l="38100" t="0" r="19050" b="47625"/>
+                <wp:wrapNone/>
+                <wp:docPr id="14" name="Straight Arrow Connector 14"/>
+                <wp:cNvGraphicFramePr/>
+                <a:graphic xmlns:a="http://schemas.openxmlformats.org/drawingml/2006/main">
+                  <a:graphicData uri="http://schemas.microsoft.com/office/word/2010/wordprocessingShape">
+                    <wps:wsp>
+                      <wps:cNvCnPr/>
+                      <wps:spPr>
+                        <a:xfrm flipH="1">
+                          <a:off x="0" y="0"/>
+                          <a:ext cx="1276350" cy="790575"/>
+                        </a:xfrm>
+                        <a:prstGeom prst="straightConnector1">
+                          <a:avLst/>
+                        </a:prstGeom>
+                        <a:ln>
+                          <a:tailEnd type="arrow"/>
+                        </a:ln>
+                      </wps:spPr>
+                      <wps:style>
+                        <a:lnRef idx="1">
+                          <a:schemeClr val="accent1"/>
+                        </a:lnRef>
+                        <a:fillRef idx="0">
+                          <a:schemeClr val="accent1"/>
+                        </a:fillRef>
+                        <a:effectRef idx="0">
+                          <a:schemeClr val="accent1"/>
+                        </a:effectRef>
+                        <a:fontRef idx="minor">
+                          <a:schemeClr val="tx1"/>
+                        </a:fontRef>
+                      </wps:style>
+                      <wps:bodyPr/>
+                    </wps:wsp>
+                  </a:graphicData>
+                </a:graphic>
+                <wp14:sizeRelH relativeFrom="margin">
+                  <wp14:pctWidth>0</wp14:pctWidth>
+                </wp14:sizeRelH>
+                <wp14:sizeRelV relativeFrom="margin">
+                  <wp14:pctHeight>0</wp14:pctHeight>
+                </wp14:sizeRelV>
+              </wp:anchor>
+            </w:drawing>
+          </mc:Choice>
+          <mc:Fallback>
+            <w:pict>
+              <v:shapetype w14:anchorId="2E2CE079" id="_x0000_t32" coordsize="21600,21600" o:spt="32" o:oned="t" path="m,l21600,21600e" filled="f">
+                <v:path arrowok="t" fillok="f" o:connecttype="none"/>
+                <o:lock v:ext="edit" shapetype="t"/>
+              </v:shapetype>
+              <v:shape id="Straight Arrow Connector 14" o:spid="_x0000_s1026" type="#_x0000_t32" style="position:absolute;margin-left:55.4pt;margin-top:19.3pt;width:100.5pt;height:62.25pt;flip:x;z-index:251679744;visibility:visible;mso-wrap-style:square;mso-width-percent:0;mso-height-percent:0;mso-wrap-distance-left:9pt;mso-wrap-distance-top:0;mso-wrap-distance-right:9pt;mso-wrap-distance-bottom:0;mso-position-horizontal:absolute;mso-position-horizontal-relative:text;mso-position-vertical:absolute;mso-position-vertical-relative:text;mso-width-percent:0;mso-height-percent:0;mso-width-relative:margin;mso-height-relative:margin" o:gfxdata="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" strokecolor="#4579b8 [3044]">
+                <v:stroke endarrow="open"/>
+              </v:shape>
+            </w:pict>
+          </mc:Fallback>
+        </mc:AlternateContent>
+      </w:r>
     </w:p>
     <w:p>
       <w:pPr>
@@ -1796,7 +1862,7 @@
         <mc:AlternateContent>
           <mc:Choice Requires="wps">
             <w:drawing>
-              <wp:anchor distT="0" distB="0" distL="114300" distR="114300" simplePos="0" relativeHeight="251680768" behindDoc="0" locked="0" layoutInCell="1" allowOverlap="1" wp14:anchorId="1036EE9A" wp14:editId="58383F61">
+              <wp:anchor distT="0" distB="0" distL="114300" distR="114300" simplePos="0" relativeHeight="251680768" behindDoc="0" locked="0" layoutInCell="1" allowOverlap="1" wp14:anchorId="1036EE9A" wp14:editId="1A9D3A11">
                 <wp:simplePos x="0" y="0"/>
                 <wp:positionH relativeFrom="column">
                   <wp:posOffset>2593975</wp:posOffset>
@@ -1854,13 +1920,29 @@
           </mc:Choice>
           <mc:Fallback>
             <w:pict>
-              <v:shape w14:anchorId="3370D30F" id="Straight Arrow Connector 15" o:spid="_x0000_s1026" type="#_x0000_t32" style="position:absolute;margin-left:204.25pt;margin-top:.5pt;width:0;height:61.5pt;z-index:251680768;visibility:visible;mso-wrap-style:square;mso-width-percent:0;mso-height-percent:0;mso-wrap-distance-left:9pt;mso-wrap-distance-top:0;mso-wrap-distance-right:9pt;mso-wrap-distance-bottom:0;mso-position-horizontal:absolute;mso-position-horizontal-relative:text;mso-position-vertical:absolute;mso-position-vertical-relative:text;mso-width-percent:0;mso-height-percent:0;mso-width-relative:margin;mso-height-relative:margin" o:gfxdata="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" strokecolor="#4579b8 [3044]">
+              <v:shape w14:anchorId="676E5870" id="Straight Arrow Connector 15" o:spid="_x0000_s1026" type="#_x0000_t32" style="position:absolute;margin-left:204.25pt;margin-top:.5pt;width:0;height:61.5pt;z-index:251680768;visibility:visible;mso-wrap-style:square;mso-width-percent:0;mso-height-percent:0;mso-wrap-distance-left:9pt;mso-wrap-distance-top:0;mso-wrap-distance-right:9pt;mso-wrap-distance-bottom:0;mso-position-horizontal:absolute;mso-position-horizontal-relative:text;mso-position-vertical:absolute;mso-position-vertical-relative:text;mso-width-percent:0;mso-height-percent:0;mso-width-relative:margin;mso-height-relative:margin" o:gfxdata="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" strokecolor="#4579b8 [3044]">
                 <v:stroke endarrow="open"/>
               </v:shape>
             </w:pict>
           </mc:Fallback>
         </mc:AlternateContent>
       </w:r>
+    </w:p>
+    <w:p>
+      <w:pPr>
+        <w:rPr>
+          <w:rtl/>
+          <w:lang w:val="en-AU"/>
+        </w:rPr>
+      </w:pPr>
+    </w:p>
+    <w:p>
+      <w:pPr>
+        <w:rPr>
+          <w:rtl/>
+          <w:lang w:val="en-AU"/>
+        </w:rPr>
+      </w:pPr>
       <w:r>
         <w:rPr>
           <w:rFonts w:hint="cs"/>
@@ -1870,50 +1952,79 @@
         <mc:AlternateContent>
           <mc:Choice Requires="wps">
             <w:drawing>
-              <wp:anchor distT="0" distB="0" distL="114300" distR="114300" simplePos="0" relativeHeight="251679744" behindDoc="0" locked="0" layoutInCell="1" allowOverlap="1" wp14:anchorId="1036EE98" wp14:editId="4497D001">
+              <wp:anchor distT="0" distB="0" distL="114300" distR="114300" simplePos="0" relativeHeight="251683840" behindDoc="0" locked="0" layoutInCell="1" allowOverlap="1" wp14:anchorId="1036EE9E" wp14:editId="607CD5A0">
                 <wp:simplePos x="0" y="0"/>
                 <wp:positionH relativeFrom="column">
-                  <wp:posOffset>717550</wp:posOffset>
+                  <wp:posOffset>-249555</wp:posOffset>
                 </wp:positionH>
                 <wp:positionV relativeFrom="paragraph">
-                  <wp:posOffset>6350</wp:posOffset>
+                  <wp:posOffset>142386</wp:posOffset>
                 </wp:positionV>
-                <wp:extent cx="1276350" cy="790575"/>
-                <wp:effectExtent l="38100" t="0" r="19050" b="47625"/>
+                <wp:extent cx="1747520" cy="520504"/>
+                <wp:effectExtent l="0" t="0" r="24130" b="13335"/>
                 <wp:wrapNone/>
-                <wp:docPr id="14" name="Straight Arrow Connector 14"/>
+                <wp:docPr id="19" name="Rectangle 19"/>
                 <wp:cNvGraphicFramePr/>
                 <a:graphic xmlns:a="http://schemas.openxmlformats.org/drawingml/2006/main">
                   <a:graphicData uri="http://schemas.microsoft.com/office/word/2010/wordprocessingShape">
                     <wps:wsp>
-                      <wps:cNvCnPr/>
+                      <wps:cNvSpPr/>
                       <wps:spPr>
-                        <a:xfrm flipH="1">
+                        <a:xfrm>
                           <a:off x="0" y="0"/>
-                          <a:ext cx="1276350" cy="790575"/>
+                          <a:ext cx="1747520" cy="520504"/>
                         </a:xfrm>
-                        <a:prstGeom prst="straightConnector1">
+                        <a:prstGeom prst="rect">
                           <a:avLst/>
                         </a:prstGeom>
-                        <a:ln>
-                          <a:tailEnd type="arrow"/>
-                        </a:ln>
                       </wps:spPr>
                       <wps:style>
-                        <a:lnRef idx="1">
-                          <a:schemeClr val="accent1"/>
+                        <a:lnRef idx="2">
+                          <a:schemeClr val="accent5">
+                            <a:shade val="50000"/>
+                          </a:schemeClr>
                         </a:lnRef>
-                        <a:fillRef idx="0">
-                          <a:schemeClr val="accent1"/>
+                        <a:fillRef idx="1">
+                          <a:schemeClr val="accent5"/>
                         </a:fillRef>
                         <a:effectRef idx="0">
-                          <a:schemeClr val="accent1"/>
+                          <a:schemeClr val="accent5"/>
                         </a:effectRef>
                         <a:fontRef idx="minor">
-                          <a:schemeClr val="tx1"/>
+                          <a:schemeClr val="lt1"/>
                         </a:fontRef>
                       </wps:style>
-                      <wps:bodyPr/>
+                      <wps:txbx>
+                        <w:txbxContent>
+                          <w:p>
+                            <w:pPr>
+                              <w:jc w:val="center"/>
+                              <w:rPr>
+                                <w:sz w:val="26"/>
+                                <w:szCs w:val="26"/>
+                                <w:rtl/>
+                                <w:lang w:val="en-IL"/>
+                              </w:rPr>
+                            </w:pPr>
+                            <w:r>
+                              <w:rPr>
+                                <w:rFonts w:hint="cs"/>
+                                <w:sz w:val="26"/>
+                                <w:szCs w:val="26"/>
+                                <w:rtl/>
+                                <w:lang w:val="en-IL"/>
+                              </w:rPr>
+                              <w:t>חיפוש מסלול לפי מוצא ויעד</w:t>
+                            </w:r>
+                          </w:p>
+                        </w:txbxContent>
+                      </wps:txbx>
+                      <wps:bodyPr rot="0" spcFirstLastPara="0" vertOverflow="overflow" horzOverflow="overflow" vert="horz" wrap="square" lIns="91440" tIns="45720" rIns="91440" bIns="45720" numCol="1" spcCol="0" rtlCol="1" fromWordArt="0" anchor="ctr" anchorCtr="0" forceAA="0" compatLnSpc="1">
+                        <a:prstTxWarp prst="textNoShape">
+                          <a:avLst/>
+                        </a:prstTxWarp>
+                        <a:noAutofit/>
+                      </wps:bodyPr>
                     </wps:wsp>
                   </a:graphicData>
                 </a:graphic>
@@ -1928,29 +2039,37 @@
           </mc:Choice>
           <mc:Fallback>
             <w:pict>
-              <v:shape w14:anchorId="6211B92B" id="Straight Arrow Connector 14" o:spid="_x0000_s1026" type="#_x0000_t32" style="position:absolute;margin-left:56.5pt;margin-top:.5pt;width:100.5pt;height:62.25pt;flip:x;z-index:251679744;visibility:visible;mso-wrap-style:square;mso-width-percent:0;mso-height-percent:0;mso-wrap-distance-left:9pt;mso-wrap-distance-top:0;mso-wrap-distance-right:9pt;mso-wrap-distance-bottom:0;mso-position-horizontal:absolute;mso-position-horizontal-relative:text;mso-position-vertical:absolute;mso-position-vertical-relative:text;mso-width-percent:0;mso-height-percent:0;mso-width-relative:margin;mso-height-relative:margin" o:gfxdata="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" strokecolor="#4579b8 [3044]">
-                <v:stroke endarrow="open"/>
-              </v:shape>
+              <v:rect w14:anchorId="1036EE9E" id="Rectangle 19" o:spid="_x0000_s1027" style="position:absolute;left:0;text-align:left;margin-left:-19.65pt;margin-top:11.2pt;width:137.6pt;height:41pt;z-index:251683840;visibility:visible;mso-wrap-style:square;mso-width-percent:0;mso-height-percent:0;mso-wrap-distance-left:9pt;mso-wrap-distance-top:0;mso-wrap-distance-right:9pt;mso-wrap-distance-bottom:0;mso-position-horizontal:absolute;mso-position-horizontal-relative:text;mso-position-vertical:absolute;mso-position-vertical-relative:text;mso-width-percent:0;mso-height-percent:0;mso-width-relative:margin;mso-height-relative:margin;v-text-anchor:middle" o:gfxdata="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" fillcolor="#4bacc6 [3208]" strokecolor="#205867 [1608]" strokeweight="2pt">
+                <v:textbox>
+                  <w:txbxContent>
+                    <w:p>
+                      <w:pPr>
+                        <w:jc w:val="center"/>
+                        <w:rPr>
+                          <w:sz w:val="26"/>
+                          <w:szCs w:val="26"/>
+                          <w:rtl/>
+                          <w:lang w:val="en-IL"/>
+                        </w:rPr>
+                      </w:pPr>
+                      <w:r>
+                        <w:rPr>
+                          <w:rFonts w:hint="cs"/>
+                          <w:sz w:val="26"/>
+                          <w:szCs w:val="26"/>
+                          <w:rtl/>
+                          <w:lang w:val="en-IL"/>
+                        </w:rPr>
+                        <w:t>חיפוש מסלול לפי מוצא ויעד</w:t>
+                      </w:r>
+                    </w:p>
+                  </w:txbxContent>
+                </v:textbox>
+              </v:rect>
             </w:pict>
           </mc:Fallback>
         </mc:AlternateContent>
       </w:r>
-    </w:p>
-    <w:p>
-      <w:pPr>
-        <w:rPr>
-          <w:rtl/>
-          <w:lang w:val="en-AU"/>
-        </w:rPr>
-      </w:pPr>
-    </w:p>
-    <w:p>
-      <w:pPr>
-        <w:rPr>
-          <w:rtl/>
-          <w:lang w:val="en-AU"/>
-        </w:rPr>
-      </w:pPr>
       <w:r>
         <w:rPr>
           <w:rFonts w:hint="cs"/>
@@ -2041,7 +2160,7 @@
           </mc:Choice>
           <mc:Fallback>
             <w:pict>
-              <v:rect w14:anchorId="1036EE9C" id="Rectangle 23" o:spid="_x0000_s1027" style="position:absolute;left:0;text-align:left;margin-left:298.25pt;margin-top:13.65pt;width:134.5pt;height:32.25pt;z-index:251689984;visibility:visible;mso-wrap-style:square;mso-width-percent:0;mso-wrap-distance-left:9pt;mso-wrap-distance-top:0;mso-wrap-distance-right:9pt;mso-wrap-distance-bottom:0;mso-position-horizontal:absolute;mso-position-horizontal-relative:text;mso-position-vertical:absolute;mso-position-vertical-relative:text;mso-width-percent:0;mso-width-relative:margin;v-text-anchor:middle" o:gfxdata="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" fillcolor="#4bacc6 [3208]" strokecolor="#205867 [1608]" strokeweight="2pt">
+              <v:rect w14:anchorId="1036EE9C" id="Rectangle 23" o:spid="_x0000_s1028" style="position:absolute;left:0;text-align:left;margin-left:298.25pt;margin-top:13.65pt;width:134.5pt;height:32.25pt;z-index:251689984;visibility:visible;mso-wrap-style:square;mso-width-percent:0;mso-wrap-distance-left:9pt;mso-wrap-distance-top:0;mso-wrap-distance-right:9pt;mso-wrap-distance-bottom:0;mso-position-horizontal:absolute;mso-position-horizontal-relative:text;mso-position-vertical:absolute;mso-position-vertical-relative:text;mso-width-percent:0;mso-width-relative:margin;v-text-anchor:middle" o:gfxdata="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" fillcolor="#4bacc6 [3208]" strokecolor="#205867 [1608]" strokeweight="2pt">
                 <v:textbox>
                   <w:txbxContent>
                     <w:p>
@@ -2078,7 +2197,7 @@
         <mc:AlternateContent>
           <mc:Choice Requires="wps">
             <w:drawing>
-              <wp:anchor distT="0" distB="0" distL="114300" distR="114300" simplePos="0" relativeHeight="251687936" behindDoc="0" locked="0" layoutInCell="1" allowOverlap="1" wp14:anchorId="1036EEA0" wp14:editId="34BC625F">
+              <wp:anchor distT="0" distB="0" distL="114300" distR="114300" simplePos="0" relativeHeight="251687936" behindDoc="0" locked="0" layoutInCell="1" allowOverlap="1" wp14:anchorId="1036EEA0" wp14:editId="35022285">
                 <wp:simplePos x="0" y="0"/>
                 <wp:positionH relativeFrom="column">
                   <wp:posOffset>1847850</wp:posOffset>
@@ -2162,7 +2281,7 @@
           </mc:Choice>
           <mc:Fallback>
             <w:pict>
-              <v:rect w14:anchorId="1036EEA0" id="Rectangle 22" o:spid="_x0000_s1028" style="position:absolute;left:0;text-align:left;margin-left:145.5pt;margin-top:14.6pt;width:122.6pt;height:35.2pt;z-index:251687936;visibility:visible;mso-wrap-style:square;mso-width-percent:0;mso-height-percent:0;mso-wrap-distance-left:9pt;mso-wrap-distance-top:0;mso-wrap-distance-right:9pt;mso-wrap-distance-bottom:0;mso-position-horizontal:absolute;mso-position-horizontal-relative:text;mso-position-vertical:absolute;mso-position-vertical-relative:text;mso-width-percent:0;mso-height-percent:0;mso-width-relative:margin;mso-height-relative:margin;v-text-anchor:middle" o:gfxdata="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" fillcolor="#4bacc6 [3208]" strokecolor="#205867 [1608]" strokeweight="2pt">
+              <v:rect w14:anchorId="1036EEA0" id="Rectangle 22" o:spid="_x0000_s1029" style="position:absolute;left:0;text-align:left;margin-left:145.5pt;margin-top:14.6pt;width:122.6pt;height:35.2pt;z-index:251687936;visibility:visible;mso-wrap-style:square;mso-width-percent:0;mso-height-percent:0;mso-wrap-distance-left:9pt;mso-wrap-distance-top:0;mso-wrap-distance-right:9pt;mso-wrap-distance-bottom:0;mso-position-horizontal:absolute;mso-position-horizontal-relative:text;mso-position-vertical:absolute;mso-position-vertical-relative:text;mso-width-percent:0;mso-height-percent:0;mso-width-relative:margin;mso-height-relative:margin;v-text-anchor:middle" o:gfxdata="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" fillcolor="#4bacc6 [3208]" strokecolor="#205867 [1608]" strokeweight="2pt">
                 <v:textbox>
                   <w:txbxContent>
                     <w:p>
@@ -2190,153 +2309,6 @@
           </mc:Fallback>
         </mc:AlternateContent>
       </w:r>
-      <w:r>
-        <w:rPr>
-          <w:rFonts w:hint="cs"/>
-          <w:noProof/>
-          <w:rtl/>
-        </w:rPr>
-        <mc:AlternateContent>
-          <mc:Choice Requires="wps">
-            <w:drawing>
-              <wp:anchor distT="0" distB="0" distL="114300" distR="114300" simplePos="0" relativeHeight="251683840" behindDoc="0" locked="0" layoutInCell="1" allowOverlap="1" wp14:anchorId="1036EE9E" wp14:editId="3D3A36B8">
-                <wp:simplePos x="0" y="0"/>
-                <wp:positionH relativeFrom="column">
-                  <wp:posOffset>-68387</wp:posOffset>
-                </wp:positionH>
-                <wp:positionV relativeFrom="paragraph">
-                  <wp:posOffset>214216</wp:posOffset>
-                </wp:positionV>
-                <wp:extent cx="1564916" cy="425699"/>
-                <wp:effectExtent l="0" t="0" r="16510" b="12700"/>
-                <wp:wrapNone/>
-                <wp:docPr id="19" name="Rectangle 19"/>
-                <wp:cNvGraphicFramePr/>
-                <a:graphic xmlns:a="http://schemas.openxmlformats.org/drawingml/2006/main">
-                  <a:graphicData uri="http://schemas.microsoft.com/office/word/2010/wordprocessingShape">
-                    <wps:wsp>
-                      <wps:cNvSpPr/>
-                      <wps:spPr>
-                        <a:xfrm>
-                          <a:off x="0" y="0"/>
-                          <a:ext cx="1564916" cy="425699"/>
-                        </a:xfrm>
-                        <a:prstGeom prst="rect">
-                          <a:avLst/>
-                        </a:prstGeom>
-                      </wps:spPr>
-                      <wps:style>
-                        <a:lnRef idx="2">
-                          <a:schemeClr val="accent5">
-                            <a:shade val="50000"/>
-                          </a:schemeClr>
-                        </a:lnRef>
-                        <a:fillRef idx="1">
-                          <a:schemeClr val="accent5"/>
-                        </a:fillRef>
-                        <a:effectRef idx="0">
-                          <a:schemeClr val="accent5"/>
-                        </a:effectRef>
-                        <a:fontRef idx="minor">
-                          <a:schemeClr val="lt1"/>
-                        </a:fontRef>
-                      </wps:style>
-                      <wps:txbx>
-                        <w:txbxContent>
-                          <w:p>
-                            <w:pPr>
-                              <w:jc w:val="center"/>
-                              <w:rPr>
-                                <w:sz w:val="26"/>
-                                <w:szCs w:val="26"/>
-                                <w:rtl/>
-                                <w:lang w:val="en-IL"/>
-                              </w:rPr>
-                            </w:pPr>
-                            <w:r>
-                              <w:rPr>
-                                <w:rFonts w:hint="cs"/>
-                                <w:sz w:val="26"/>
-                                <w:szCs w:val="26"/>
-                                <w:rtl/>
-                                <w:lang w:val="en-IL"/>
-                              </w:rPr>
-                              <w:t xml:space="preserve">סינון לפי שם </w:t>
-                            </w:r>
-                            <w:r>
-                              <w:rPr>
-                                <w:rFonts w:hint="cs"/>
-                                <w:sz w:val="26"/>
-                                <w:szCs w:val="26"/>
-                                <w:rtl/>
-                                <w:lang w:val="en-IL"/>
-                              </w:rPr>
-                              <w:t>ועיר</w:t>
-                            </w:r>
-                          </w:p>
-                        </w:txbxContent>
-                      </wps:txbx>
-                      <wps:bodyPr rot="0" spcFirstLastPara="0" vertOverflow="overflow" horzOverflow="overflow" vert="horz" wrap="square" lIns="91440" tIns="45720" rIns="91440" bIns="45720" numCol="1" spcCol="0" rtlCol="1" fromWordArt="0" anchor="ctr" anchorCtr="0" forceAA="0" compatLnSpc="1">
-                        <a:prstTxWarp prst="textNoShape">
-                          <a:avLst/>
-                        </a:prstTxWarp>
-                        <a:noAutofit/>
-                      </wps:bodyPr>
-                    </wps:wsp>
-                  </a:graphicData>
-                </a:graphic>
-                <wp14:sizeRelH relativeFrom="margin">
-                  <wp14:pctWidth>0</wp14:pctWidth>
-                </wp14:sizeRelH>
-                <wp14:sizeRelV relativeFrom="margin">
-                  <wp14:pctHeight>0</wp14:pctHeight>
-                </wp14:sizeRelV>
-              </wp:anchor>
-            </w:drawing>
-          </mc:Choice>
-          <mc:Fallback>
-            <w:pict>
-              <v:rect w14:anchorId="1036EE9E" id="Rectangle 19" o:spid="_x0000_s1029" style="position:absolute;left:0;text-align:left;margin-left:-5.4pt;margin-top:16.85pt;width:123.2pt;height:33.5pt;z-index:251683840;visibility:visible;mso-wrap-style:square;mso-width-percent:0;mso-height-percent:0;mso-wrap-distance-left:9pt;mso-wrap-distance-top:0;mso-wrap-distance-right:9pt;mso-wrap-distance-bottom:0;mso-position-horizontal:absolute;mso-position-horizontal-relative:text;mso-position-vertical:absolute;mso-position-vertical-relative:text;mso-width-percent:0;mso-height-percent:0;mso-width-relative:margin;mso-height-relative:margin;v-text-anchor:middle" o:gfxdata="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" fillcolor="#4bacc6 [3208]" strokecolor="#205867 [1608]" strokeweight="2pt">
-                <v:textbox>
-                  <w:txbxContent>
-                    <w:p>
-                      <w:pPr>
-                        <w:jc w:val="center"/>
-                        <w:rPr>
-                          <w:sz w:val="26"/>
-                          <w:szCs w:val="26"/>
-                          <w:rtl/>
-                          <w:lang w:val="en-IL"/>
-                        </w:rPr>
-                      </w:pPr>
-                      <w:r>
-                        <w:rPr>
-                          <w:rFonts w:hint="cs"/>
-                          <w:sz w:val="26"/>
-                          <w:szCs w:val="26"/>
-                          <w:rtl/>
-                          <w:lang w:val="en-IL"/>
-                        </w:rPr>
-                        <w:t xml:space="preserve">סינון לפי שם </w:t>
-                      </w:r>
-                      <w:r>
-                        <w:rPr>
-                          <w:rFonts w:hint="cs"/>
-                          <w:sz w:val="26"/>
-                          <w:szCs w:val="26"/>
-                          <w:rtl/>
-                          <w:lang w:val="en-IL"/>
-                        </w:rPr>
-                        <w:t>ועיר</w:t>
-                      </w:r>
-                    </w:p>
-                  </w:txbxContent>
-                </v:textbox>
-              </v:rect>
-            </w:pict>
-          </mc:Fallback>
-        </mc:AlternateContent>
-      </w:r>
     </w:p>
     <w:p>
       <w:pPr>
@@ -2481,7 +2453,17 @@
           <w:rtl/>
           <w:lang w:val="en-AU"/>
         </w:rPr>
-        <w:t>המפה וכפתור סינון</w:t>
+        <w:t xml:space="preserve">המפה וכפתור </w:t>
+      </w:r>
+      <w:r>
+        <w:rPr>
+          <w:rFonts w:hint="cs"/>
+          <w:b/>
+          <w:bCs/>
+          <w:rtl/>
+          <w:lang w:val="en-AU"/>
+        </w:rPr>
+        <w:t>חיפוש</w:t>
       </w:r>
     </w:p>
     <w:p>
@@ -2575,7 +2557,17 @@
           <w:lang w:val="en-IL"/>
         </w:rPr>
         <w:lastRenderedPageBreak/>
-        <w:t>מסך סינון</w:t>
+        <w:t xml:space="preserve">מסך </w:t>
+      </w:r>
+      <w:r>
+        <w:rPr>
+          <w:rFonts w:hint="cs"/>
+          <w:b/>
+          <w:bCs/>
+          <w:rtl/>
+          <w:lang w:val="en-IL"/>
+        </w:rPr>
+        <w:t>חישוב מסלול</w:t>
       </w:r>
     </w:p>
     <w:p>
@@ -2591,10 +2583,10 @@
           <w:noProof/>
         </w:rPr>
         <w:drawing>
-          <wp:inline distT="0" distB="0" distL="0" distR="0" wp14:anchorId="10435834" wp14:editId="1F1D07E1">
-            <wp:extent cx="5274310" cy="3731260"/>
-            <wp:effectExtent l="0" t="0" r="2540" b="2540"/>
-            <wp:docPr id="6" name="Picture 6"/>
+          <wp:inline distT="0" distB="0" distL="0" distR="0" wp14:anchorId="1058881B" wp14:editId="27EAD171">
+            <wp:extent cx="5835354" cy="4128868"/>
+            <wp:effectExtent l="0" t="0" r="0" b="5080"/>
+            <wp:docPr id="57" name="Picture 57" descr="Map&#10;&#10;Description automatically generated"/>
             <wp:cNvGraphicFramePr>
               <a:graphicFrameLocks xmlns:a="http://schemas.openxmlformats.org/drawingml/2006/main" noChangeAspect="1"/>
             </wp:cNvGraphicFramePr>
@@ -2602,7 +2594,7 @@
               <a:graphicData uri="http://schemas.openxmlformats.org/drawingml/2006/picture">
                 <pic:pic xmlns:pic="http://schemas.openxmlformats.org/drawingml/2006/picture">
                   <pic:nvPicPr>
-                    <pic:cNvPr id="1" name=""/>
+                    <pic:cNvPr id="57" name="Picture 57" descr="Map&#10;&#10;Description automatically generated"/>
                     <pic:cNvPicPr/>
                   </pic:nvPicPr>
                   <pic:blipFill>
@@ -2614,7 +2606,7 @@
                   <pic:spPr>
                     <a:xfrm>
                       <a:off x="0" y="0"/>
-                      <a:ext cx="5274310" cy="3731260"/>
+                      <a:ext cx="5840105" cy="4132230"/>
                     </a:xfrm>
                     <a:prstGeom prst="rect">
                       <a:avLst/>
@@ -2860,6 +2852,16 @@
     </w:p>
     <w:p>
       <w:pPr>
+        <w:rPr>
+          <w:b/>
+          <w:bCs/>
+          <w:rtl/>
+          <w:lang w:val="en-AU"/>
+        </w:rPr>
+      </w:pPr>
+    </w:p>
+    <w:p>
+      <w:pPr>
         <w:pStyle w:val="ListParagraph"/>
         <w:numPr>
           <w:ilvl w:val="1"/>
@@ -2868,75 +2870,52 @@
         <w:rPr>
           <w:b/>
           <w:bCs/>
-          <w:rtl/>
-          <w:lang w:val="en-AU"/>
-        </w:rPr>
-      </w:pPr>
-      <w:r>
-        <w:rPr>
-          <w:rFonts w:hint="cs"/>
-          <w:b/>
-          <w:bCs/>
-          <w:rtl/>
-          <w:lang w:val="en-AU"/>
-        </w:rPr>
-        <w:lastRenderedPageBreak/>
-        <w:t xml:space="preserve">תרשים של </w:t>
-      </w:r>
-      <w:r>
-        <w:rPr>
-          <w:rFonts w:hint="cs"/>
-          <w:b/>
-          <w:bCs/>
-          <w:rtl/>
-          <w:lang w:val="en-AU"/>
-        </w:rPr>
-        <w:t>חיפוש תחנה</w:t>
-      </w:r>
-      <w:r>
-        <w:rPr>
-          <w:rFonts w:hint="cs"/>
-          <w:b/>
-          <w:bCs/>
-          <w:rtl/>
-          <w:lang w:val="en-AU"/>
-        </w:rPr>
-        <w:t xml:space="preserve"> ע"י המשתמש</w:t>
-      </w:r>
-    </w:p>
-    <w:p>
-      <w:pPr>
-        <w:pStyle w:val="ListParagraph"/>
-        <w:ind w:left="1352"/>
-        <w:rPr>
-          <w:b/>
-          <w:bCs/>
-          <w:lang w:val="en-AU"/>
-        </w:rPr>
-      </w:pPr>
-      <w:r>
-        <w:rPr>
-          <w:rFonts w:hint="cs"/>
-          <w:b/>
-          <w:bCs/>
-          <w:noProof/>
-          <w:rtl/>
+          <w:lang w:val="en-AU"/>
+        </w:rPr>
+      </w:pPr>
+      <w:r>
+        <w:rPr>
+          <w:rFonts w:hint="cs"/>
+          <w:b/>
+          <w:bCs/>
+          <w:rtl/>
+          <w:lang w:val="en-AU"/>
+        </w:rPr>
+        <w:t>תרשים של חיפוש מסלול ע"י המשתמש</w:t>
+      </w:r>
+    </w:p>
+    <w:p>
+      <w:pPr>
+        <w:rPr>
+          <w:b/>
+          <w:bCs/>
+          <w:rtl/>
+          <w:lang w:val="en-AU"/>
+        </w:rPr>
+      </w:pPr>
+      <w:r>
+        <w:rPr>
+          <w:rFonts w:cs="Arial" w:hint="cs"/>
+          <w:b/>
+          <w:bCs/>
+          <w:rtl/>
+          <w:lang w:val="en-AU"/>
         </w:rPr>
         <mc:AlternateContent>
           <mc:Choice Requires="wpg">
             <w:drawing>
-              <wp:anchor distT="0" distB="0" distL="114300" distR="114300" simplePos="0" relativeHeight="251674624" behindDoc="0" locked="0" layoutInCell="1" allowOverlap="1" wp14:anchorId="1036EEA8" wp14:editId="666B686A">
+              <wp:anchor distT="0" distB="0" distL="114300" distR="114300" simplePos="0" relativeHeight="251731968" behindDoc="0" locked="0" layoutInCell="1" allowOverlap="1" wp14:anchorId="228DA5CE" wp14:editId="1CA770B7">
                 <wp:simplePos x="0" y="0"/>
                 <wp:positionH relativeFrom="column">
-                  <wp:posOffset>1565082</wp:posOffset>
+                  <wp:posOffset>1348544</wp:posOffset>
                 </wp:positionH>
                 <wp:positionV relativeFrom="paragraph">
-                  <wp:posOffset>144200</wp:posOffset>
+                  <wp:posOffset>254732</wp:posOffset>
                 </wp:positionV>
                 <wp:extent cx="3207800" cy="4128107"/>
                 <wp:effectExtent l="0" t="0" r="12065" b="0"/>
                 <wp:wrapNone/>
-                <wp:docPr id="9" name="Group 9"/>
+                <wp:docPr id="31" name="Group 31"/>
                 <wp:cNvGraphicFramePr/>
                 <a:graphic xmlns:a="http://schemas.openxmlformats.org/drawingml/2006/main">
                   <a:graphicData uri="http://schemas.microsoft.com/office/word/2010/wordprocessingGroup">
@@ -2951,7 +2930,7 @@
                         </a:xfrm>
                       </wpg:grpSpPr>
                       <wps:wsp>
-                        <wps:cNvPr id="4" name="Rectangle 3"/>
+                        <wps:cNvPr id="32" name="Rectangle 3"/>
                         <wps:cNvSpPr/>
                         <wps:spPr>
                           <a:xfrm>
@@ -3009,7 +2988,7 @@
                         </wps:bodyPr>
                       </wps:wsp>
                       <wps:wsp>
-                        <wps:cNvPr id="5" name="Rectangle 4"/>
+                        <wps:cNvPr id="33" name="Rectangle 4"/>
                         <wps:cNvSpPr/>
                         <wps:spPr>
                           <a:xfrm>
@@ -3054,7 +3033,29 @@
                                   <w:szCs w:val="36"/>
                                   <w:rtl/>
                                 </w:rPr>
-                                <w:t xml:space="preserve">לחיצה על כפתור חיפוש </w:t>
+                                <w:t xml:space="preserve">לחיצה על כפתור </w:t>
+                              </w:r>
+                              <w:r>
+                                <w:rPr>
+                                  <w:rFonts w:asciiTheme="minorHAnsi" w:hAnsi="Arial" w:cstheme="minorBidi" w:hint="cs"/>
+                                  <w:color w:val="FFFFFF" w:themeColor="light1"/>
+                                  <w:kern w:val="24"/>
+                                  <w:sz w:val="36"/>
+                                  <w:szCs w:val="36"/>
+                                  <w:rtl/>
+                                </w:rPr>
+                                <w:t>מסלול</w:t>
+                              </w:r>
+                              <w:r>
+                                <w:rPr>
+                                  <w:rFonts w:asciiTheme="minorHAnsi" w:hAnsi="Arial" w:cstheme="minorBidi" w:hint="cs"/>
+                                  <w:color w:val="FFFFFF" w:themeColor="light1"/>
+                                  <w:kern w:val="24"/>
+                                  <w:sz w:val="36"/>
+                                  <w:szCs w:val="36"/>
+                                  <w:rtl/>
+                                </w:rPr>
+                                <w:t xml:space="preserve"> </w:t>
                               </w:r>
                             </w:p>
                           </w:txbxContent>
@@ -3067,7 +3068,7 @@
                         </wps:bodyPr>
                       </wps:wsp>
                       <wps:wsp>
-                        <wps:cNvPr id="7" name="Straight Arrow Connector 6"/>
+                        <wps:cNvPr id="35" name="Straight Arrow Connector 6"/>
                         <wps:cNvCnPr/>
                         <wps:spPr>
                           <a:xfrm>
@@ -3098,7 +3099,7 @@
                         <wps:bodyPr/>
                       </wps:wsp>
                       <wps:wsp>
-                        <wps:cNvPr id="8" name="Rectangle 7"/>
+                        <wps:cNvPr id="36" name="Rectangle 7"/>
                         <wps:cNvSpPr/>
                         <wps:spPr>
                           <a:xfrm>
@@ -3137,17 +3138,6 @@
                               </w:pPr>
                               <w:r>
                                 <w:rPr>
-                                  <w:rFonts w:asciiTheme="minorHAnsi" w:hAnsi="Arial" w:cstheme="minorBidi"/>
-                                  <w:color w:val="FFFFFF" w:themeColor="light1"/>
-                                  <w:kern w:val="24"/>
-                                  <w:sz w:val="36"/>
-                                  <w:szCs w:val="36"/>
-                                  <w:rtl/>
-                                </w:rPr>
-                                <w:t xml:space="preserve">בחירת </w:t>
-                              </w:r>
-                              <w:r>
-                                <w:rPr>
                                   <w:rFonts w:asciiTheme="minorHAnsi" w:hAnsi="Arial" w:cstheme="minorBidi" w:hint="cs"/>
                                   <w:color w:val="FFFFFF" w:themeColor="light1"/>
                                   <w:kern w:val="24"/>
@@ -3155,7 +3145,7 @@
                                   <w:szCs w:val="36"/>
                                   <w:rtl/>
                                 </w:rPr>
-                                <w:t>עיר</w:t>
+                                <w:t>מציאת מיקום מוצא</w:t>
                               </w:r>
                             </w:p>
                           </w:txbxContent>
@@ -3168,7 +3158,7 @@
                         </wps:bodyPr>
                       </wps:wsp>
                       <wps:wsp>
-                        <wps:cNvPr id="20" name="Straight Arrow Connector 19"/>
+                        <wps:cNvPr id="38" name="Straight Arrow Connector 19"/>
                         <wps:cNvCnPr/>
                         <wps:spPr>
                           <a:xfrm>
@@ -3199,7 +3189,7 @@
                         <wps:bodyPr/>
                       </wps:wsp>
                       <wps:wsp>
-                        <wps:cNvPr id="29" name="Straight Arrow Connector 28"/>
+                        <wps:cNvPr id="39" name="Straight Arrow Connector 28"/>
                         <wps:cNvCnPr/>
                         <wps:spPr>
                           <a:xfrm>
@@ -3230,7 +3220,7 @@
                         <wps:bodyPr/>
                       </wps:wsp>
                       <wps:wsp>
-                        <wps:cNvPr id="48" name="Rectangle 47"/>
+                        <wps:cNvPr id="40" name="Rectangle 47"/>
                         <wps:cNvSpPr/>
                         <wps:spPr>
                           <a:xfrm>
@@ -3275,7 +3265,7 @@
                                   <w:szCs w:val="36"/>
                                   <w:rtl/>
                                 </w:rPr>
-                                <w:t>הזזת המפה לפי חיפוש המשתמש</w:t>
+                                <w:t>סימון המסלול והצגת נתונים</w:t>
                               </w:r>
                             </w:p>
                           </w:txbxContent>
@@ -3288,7 +3278,7 @@
                         </wps:bodyPr>
                       </wps:wsp>
                       <wps:wsp>
-                        <wps:cNvPr id="51" name="Straight Arrow Connector 50"/>
+                        <wps:cNvPr id="41" name="Straight Arrow Connector 50"/>
                         <wps:cNvCnPr/>
                         <wps:spPr>
                           <a:xfrm flipH="1">
@@ -3319,7 +3309,7 @@
                         <wps:bodyPr/>
                       </wps:wsp>
                       <wps:wsp>
-                        <wps:cNvPr id="53" name="TextBox 52"/>
+                        <wps:cNvPr id="45" name="TextBox 52"/>
                         <wps:cNvSpPr txBox="1"/>
                         <wps:spPr>
                           <a:xfrm>
@@ -3377,8 +3367,8 @@
           </mc:Choice>
           <mc:Fallback>
             <w:pict>
-              <v:group w14:anchorId="1036EEA8" id="Group 9" o:spid="_x0000_s1030" style="position:absolute;left:0;text-align:left;margin-left:123.25pt;margin-top:11.35pt;width:252.6pt;height:325.05pt;z-index:251674624;mso-width-relative:margin;mso-height-relative:margin" coordorigin="22296" coordsize="32078,41281" o:gfxdata="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">
-                <v:rect id="_x0000_s1031" style="position:absolute;left:26670;width:18719;height:3594;visibility:visible;mso-wrap-style:square;v-text-anchor:middle" o:gfxdata="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" fillcolor="#f79646 [3209]" strokecolor="#974706 [1609]" strokeweight="2pt">
+              <v:group w14:anchorId="228DA5CE" id="Group 31" o:spid="_x0000_s1030" style="position:absolute;left:0;text-align:left;margin-left:106.2pt;margin-top:20.05pt;width:252.6pt;height:325.05pt;z-index:251731968;mso-width-relative:margin;mso-height-relative:margin" coordorigin="22296" coordsize="32078,41281" o:gfxdata="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">
+                <v:rect id="_x0000_s1031" style="position:absolute;left:26670;width:18719;height:3594;visibility:visible;mso-wrap-style:square;v-text-anchor:middle" o:gfxdata="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" fillcolor="#f79646 [3209]" strokecolor="#974706 [1609]" strokeweight="2pt">
                   <v:textbox>
                     <w:txbxContent>
                       <w:p>
@@ -3403,7 +3393,7 @@
                     </w:txbxContent>
                   </v:textbox>
                 </v:rect>
-                <v:rect id="Rectangle 4" o:spid="_x0000_s1032" style="position:absolute;left:22296;top:7048;width:26365;height:3594;visibility:visible;mso-wrap-style:square;v-text-anchor:middle" o:gfxdata="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" fillcolor="#f79646 [3209]" strokecolor="#974706 [1609]" strokeweight="2pt">
+                <v:rect id="Rectangle 4" o:spid="_x0000_s1032" style="position:absolute;left:22296;top:7048;width:26365;height:3594;visibility:visible;mso-wrap-style:square;v-text-anchor:middle" o:gfxdata="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" fillcolor="#f79646 [3209]" strokecolor="#974706 [1609]" strokeweight="2pt">
                   <v:textbox>
                     <w:txbxContent>
                       <w:p>
@@ -3422,39 +3412,7 @@
                             <w:szCs w:val="36"/>
                             <w:rtl/>
                           </w:rPr>
-                          <w:t xml:space="preserve">לחיצה על כפתור חיפוש </w:t>
-                        </w:r>
-                      </w:p>
-                    </w:txbxContent>
-                  </v:textbox>
-                </v:rect>
-                <v:shapetype id="_x0000_t32" coordsize="21600,21600" o:spt="32" o:oned="t" path="m,l21600,21600e" filled="f">
-                  <v:path arrowok="t" fillok="f" o:connecttype="none"/>
-                  <o:lock v:ext="edit" shapetype="t"/>
-                </v:shapetype>
-                <v:shape id="Straight Arrow Connector 6" o:spid="_x0000_s1033" type="#_x0000_t32" style="position:absolute;left:36004;top:3619;width:0;height:3480;visibility:visible;mso-wrap-style:square" o:connectortype="straight" o:gfxdata="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" strokecolor="#4579b8 [3044]">
-                  <v:stroke endarrow="open"/>
-                </v:shape>
-                <v:rect id="_x0000_s1034" style="position:absolute;left:35654;top:15005;width:18720;height:5759;visibility:visible;mso-wrap-style:square;v-text-anchor:middle" o:gfxdata="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" fillcolor="#4bacc6 [3208]" strokecolor="#205867 [1608]" strokeweight="2pt">
-                  <v:textbox>
-                    <w:txbxContent>
-                      <w:p>
-                        <w:pPr>
-                          <w:pStyle w:val="NormalWeb"/>
-                          <w:bidi/>
-                          <w:spacing w:before="0" w:beforeAutospacing="0" w:after="0" w:afterAutospacing="0"/>
-                          <w:jc w:val="center"/>
-                        </w:pPr>
-                        <w:r>
-                          <w:rPr>
-                            <w:rFonts w:asciiTheme="minorHAnsi" w:hAnsi="Arial" w:cstheme="minorBidi"/>
-                            <w:color w:val="FFFFFF" w:themeColor="light1"/>
-                            <w:kern w:val="24"/>
-                            <w:sz w:val="36"/>
-                            <w:szCs w:val="36"/>
-                            <w:rtl/>
-                          </w:rPr>
-                          <w:t xml:space="preserve">בחירת </w:t>
+                          <w:t xml:space="preserve">לחיצה על כפתור </w:t>
                         </w:r>
                         <w:r>
                           <w:rPr>
@@ -3465,19 +3423,27 @@
                             <w:szCs w:val="36"/>
                             <w:rtl/>
                           </w:rPr>
-                          <w:t>עיר</w:t>
+                          <w:t>מסלול</w:t>
+                        </w:r>
+                        <w:r>
+                          <w:rPr>
+                            <w:rFonts w:asciiTheme="minorHAnsi" w:hAnsi="Arial" w:cstheme="minorBidi" w:hint="cs"/>
+                            <w:color w:val="FFFFFF" w:themeColor="light1"/>
+                            <w:kern w:val="24"/>
+                            <w:sz w:val="36"/>
+                            <w:szCs w:val="36"/>
+                            <w:rtl/>
+                          </w:rPr>
+                          <w:t xml:space="preserve"> </w:t>
                         </w:r>
                       </w:p>
                     </w:txbxContent>
                   </v:textbox>
                 </v:rect>
-                <v:shape id="Straight Arrow Connector 19" o:spid="_x0000_s1035" type="#_x0000_t32" style="position:absolute;left:25508;top:20605;width:6933;height:7400;visibility:visible;mso-wrap-style:square" o:connectortype="straight" o:gfxdata="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" strokecolor="#4579b8 [3044]">
+                <v:shape id="Straight Arrow Connector 6" o:spid="_x0000_s1033" type="#_x0000_t32" style="position:absolute;left:36004;top:3619;width:0;height:3480;visibility:visible;mso-wrap-style:square" o:connectortype="straight" o:gfxdata="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" strokecolor="#4579b8 [3044]">
                   <v:stroke endarrow="open"/>
                 </v:shape>
-                <v:shape id="Straight Arrow Connector 28" o:spid="_x0000_s1036" type="#_x0000_t32" style="position:absolute;left:36004;top:10668;width:7251;height:4337;visibility:visible;mso-wrap-style:square" o:connectortype="straight" o:gfxdata="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" strokecolor="#4579b8 [3044]">
-                  <v:stroke endarrow="open"/>
-                </v:shape>
-                <v:rect id="_x0000_s1037" style="position:absolute;left:25119;top:28528;width:18720;height:5760;visibility:visible;mso-wrap-style:square;v-text-anchor:middle" o:gfxdata="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" fillcolor="#4bacc6 [3208]" strokecolor="#205867 [1608]" strokeweight="2pt">
+                <v:rect id="_x0000_s1034" style="position:absolute;left:35654;top:15005;width:18720;height:5759;visibility:visible;mso-wrap-style:square;v-text-anchor:middle" o:gfxdata="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" fillcolor="#4bacc6 [3208]" strokecolor="#205867 [1608]" strokeweight="2pt">
                   <v:textbox>
                     <w:txbxContent>
                       <w:p>
@@ -3496,20 +3462,51 @@
                             <w:szCs w:val="36"/>
                             <w:rtl/>
                           </w:rPr>
-                          <w:t>הזזת המפה לפי חיפוש המשתמש</w:t>
+                          <w:t>מציאת מיקום מוצא</w:t>
                         </w:r>
                       </w:p>
                     </w:txbxContent>
                   </v:textbox>
                 </v:rect>
-                <v:shape id="Straight Arrow Connector 50" o:spid="_x0000_s1038" type="#_x0000_t32" style="position:absolute;left:34572;top:34815;width:0;height:4185;flip:x;visibility:visible;mso-wrap-style:square" o:connectortype="straight" o:gfxdata="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" strokecolor="#4579b8 [3044]">
+                <v:shape id="Straight Arrow Connector 19" o:spid="_x0000_s1035" type="#_x0000_t32" style="position:absolute;left:25508;top:20605;width:6933;height:7400;visibility:visible;mso-wrap-style:square" o:connectortype="straight" o:gfxdata="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" strokecolor="#4579b8 [3044]">
+                  <v:stroke endarrow="open"/>
+                </v:shape>
+                <v:shape id="Straight Arrow Connector 28" o:spid="_x0000_s1036" type="#_x0000_t32" style="position:absolute;left:36004;top:10668;width:7251;height:4337;visibility:visible;mso-wrap-style:square" o:connectortype="straight" o:gfxdata="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" strokecolor="#4579b8 [3044]">
+                  <v:stroke endarrow="open"/>
+                </v:shape>
+                <v:rect id="_x0000_s1037" style="position:absolute;left:25119;top:28528;width:18720;height:5760;visibility:visible;mso-wrap-style:square;v-text-anchor:middle" o:gfxdata="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" fillcolor="#4bacc6 [3208]" strokecolor="#205867 [1608]" strokeweight="2pt">
+                  <v:textbox>
+                    <w:txbxContent>
+                      <w:p>
+                        <w:pPr>
+                          <w:pStyle w:val="NormalWeb"/>
+                          <w:bidi/>
+                          <w:spacing w:before="0" w:beforeAutospacing="0" w:after="0" w:afterAutospacing="0"/>
+                          <w:jc w:val="center"/>
+                        </w:pPr>
+                        <w:r>
+                          <w:rPr>
+                            <w:rFonts w:asciiTheme="minorHAnsi" w:hAnsi="Arial" w:cstheme="minorBidi" w:hint="cs"/>
+                            <w:color w:val="FFFFFF" w:themeColor="light1"/>
+                            <w:kern w:val="24"/>
+                            <w:sz w:val="36"/>
+                            <w:szCs w:val="36"/>
+                            <w:rtl/>
+                          </w:rPr>
+                          <w:t>סימון המסלול והצגת נתונים</w:t>
+                        </w:r>
+                      </w:p>
+                    </w:txbxContent>
+                  </v:textbox>
+                </v:rect>
+                <v:shape id="Straight Arrow Connector 50" o:spid="_x0000_s1038" type="#_x0000_t32" style="position:absolute;left:34572;top:34815;width:0;height:4185;flip:x;visibility:visible;mso-wrap-style:square" o:connectortype="straight" o:gfxdata="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" strokecolor="#4579b8 [3044]">
                   <v:stroke endarrow="open"/>
                 </v:shape>
                 <v:shapetype id="_x0000_t202" coordsize="21600,21600" o:spt="202" path="m,l,21600r21600,l21600,xe">
                   <v:stroke joinstyle="miter"/>
                   <v:path gradientshapeok="t" o:connecttype="rect"/>
                 </v:shapetype>
-                <v:shape id="TextBox 52" o:spid="_x0000_s1039" type="#_x0000_t202" style="position:absolute;left:32104;top:38607;width:4750;height:2674;visibility:visible;mso-wrap-style:none;v-text-anchor:top" o:gfxdata="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" filled="f" stroked="f">
+                <v:shape id="TextBox 52" o:spid="_x0000_s1039" type="#_x0000_t202" style="position:absolute;left:32104;top:38607;width:4750;height:2674;visibility:visible;mso-wrap-style:none;v-text-anchor:top" o:gfxdata="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" filled="f" stroked="f">
                   <v:textbox style="mso-fit-shape-to-text:t">
                     <w:txbxContent>
                       <w:p>
@@ -3547,88 +3544,47 @@
     </w:p>
     <w:p>
       <w:pPr>
-        <w:pStyle w:val="ListParagraph"/>
-        <w:ind w:left="1352"/>
-        <w:rPr>
-          <w:b/>
-          <w:bCs/>
-          <w:lang w:val="en-AU"/>
-        </w:rPr>
-      </w:pPr>
-    </w:p>
-    <w:p>
-      <w:pPr>
-        <w:pStyle w:val="ListParagraph"/>
-        <w:ind w:left="1352"/>
-        <w:rPr>
-          <w:b/>
-          <w:bCs/>
-          <w:lang w:val="en-AU"/>
-        </w:rPr>
-      </w:pPr>
-    </w:p>
-    <w:p>
-      <w:pPr>
-        <w:pStyle w:val="ListParagraph"/>
-        <w:ind w:left="1352"/>
-        <w:rPr>
-          <w:b/>
-          <w:bCs/>
-          <w:lang w:val="en-AU"/>
-        </w:rPr>
-      </w:pPr>
-    </w:p>
-    <w:p>
-      <w:pPr>
-        <w:pStyle w:val="ListParagraph"/>
-        <w:ind w:left="1352"/>
-        <w:rPr>
-          <w:b/>
-          <w:bCs/>
-          <w:lang w:val="en-AU"/>
-        </w:rPr>
-      </w:pPr>
-    </w:p>
-    <w:p>
-      <w:pPr>
-        <w:pStyle w:val="ListParagraph"/>
-        <w:ind w:left="1352"/>
-        <w:rPr>
-          <w:b/>
-          <w:bCs/>
-          <w:lang w:val="en-AU"/>
-        </w:rPr>
-      </w:pPr>
-    </w:p>
-    <w:p>
-      <w:pPr>
-        <w:pStyle w:val="ListParagraph"/>
-        <w:ind w:left="1352"/>
-        <w:rPr>
-          <w:b/>
-          <w:bCs/>
-          <w:lang w:val="en-AU"/>
-        </w:rPr>
-      </w:pPr>
-      <w:r>
-        <w:rPr>
-          <w:noProof/>
+        <w:rPr>
+          <w:b/>
+          <w:bCs/>
+          <w:rtl/>
+          <w:lang w:val="en-AU"/>
+        </w:rPr>
+      </w:pPr>
+    </w:p>
+    <w:p>
+      <w:pPr>
+        <w:bidi w:val="0"/>
+        <w:rPr>
+          <w:b/>
+          <w:bCs/>
+          <w:rtl/>
+          <w:lang w:val="en-AU"/>
+        </w:rPr>
+      </w:pPr>
+      <w:r>
+        <w:rPr>
+          <w:rFonts w:cs="Arial"/>
+          <w:b/>
+          <w:bCs/>
+          <w:rtl/>
+          <w:lang w:val="en-AU"/>
         </w:rPr>
         <mc:AlternateContent>
           <mc:Choice Requires="wps">
             <w:drawing>
-              <wp:anchor distT="0" distB="0" distL="114300" distR="114300" simplePos="0" relativeHeight="251727872" behindDoc="0" locked="0" layoutInCell="1" allowOverlap="1" wp14:anchorId="5576BFB1" wp14:editId="28C8723C">
+              <wp:anchor distT="0" distB="0" distL="114300" distR="114300" simplePos="0" relativeHeight="251735040" behindDoc="0" locked="0" layoutInCell="1" allowOverlap="1" wp14:anchorId="3E8C6B8F" wp14:editId="35CB8977">
                 <wp:simplePos x="0" y="0"/>
                 <wp:positionH relativeFrom="column">
-                  <wp:posOffset>1965961</wp:posOffset>
+                  <wp:posOffset>2945765</wp:posOffset>
                 </wp:positionH>
                 <wp:positionV relativeFrom="paragraph">
-                  <wp:posOffset>34678</wp:posOffset>
+                  <wp:posOffset>1716405</wp:posOffset>
                 </wp:positionV>
-                <wp:extent cx="826936" cy="429370"/>
-                <wp:effectExtent l="38100" t="0" r="30480" b="66040"/>
+                <wp:extent cx="800735" cy="723265"/>
+                <wp:effectExtent l="38100" t="0" r="18415" b="57785"/>
                 <wp:wrapNone/>
-                <wp:docPr id="16" name="Straight Arrow Connector 28"/>
+                <wp:docPr id="54" name="Straight Arrow Connector 28"/>
                 <wp:cNvGraphicFramePr/>
                 <a:graphic xmlns:a="http://schemas.openxmlformats.org/drawingml/2006/main">
                   <a:graphicData uri="http://schemas.microsoft.com/office/word/2010/wordprocessingShape">
@@ -3637,7 +3593,7 @@
                       <wps:spPr>
                         <a:xfrm flipH="1">
                           <a:off x="0" y="0"/>
-                          <a:ext cx="826936" cy="429370"/>
+                          <a:ext cx="800735" cy="723265"/>
                         </a:xfrm>
                         <a:prstGeom prst="straightConnector1">
                           <a:avLst/>
@@ -3675,54 +3631,112 @@
           </mc:Choice>
           <mc:Fallback>
             <w:pict>
-              <v:shape w14:anchorId="0B196186" id="Straight Arrow Connector 28" o:spid="_x0000_s1026" type="#_x0000_t32" style="position:absolute;margin-left:154.8pt;margin-top:2.75pt;width:65.1pt;height:33.8pt;flip:x;z-index:251727872;visibility:visible;mso-wrap-style:square;mso-width-percent:0;mso-height-percent:0;mso-wrap-distance-left:9pt;mso-wrap-distance-top:0;mso-wrap-distance-right:9pt;mso-wrap-distance-bottom:0;mso-position-horizontal:absolute;mso-position-horizontal-relative:text;mso-position-vertical:absolute;mso-position-vertical-relative:text;mso-width-percent:0;mso-height-percent:0;mso-width-relative:margin;mso-height-relative:margin" o:gfxdata="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" strokecolor="#4579b8 [3044]">
+              <v:shape w14:anchorId="2D103588" id="Straight Arrow Connector 28" o:spid="_x0000_s1026" type="#_x0000_t32" style="position:absolute;margin-left:231.95pt;margin-top:135.15pt;width:63.05pt;height:56.95pt;flip:x;z-index:251735040;visibility:visible;mso-wrap-style:square;mso-width-percent:0;mso-height-percent:0;mso-wrap-distance-left:9pt;mso-wrap-distance-top:0;mso-wrap-distance-right:9pt;mso-wrap-distance-bottom:0;mso-position-horizontal:absolute;mso-position-horizontal-relative:text;mso-position-vertical:absolute;mso-position-vertical-relative:text;mso-width-percent:0;mso-height-percent:0;mso-width-relative:margin;mso-height-relative:margin" o:gfxdata="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" strokecolor="#4579b8 [3044]">
                 <v:stroke endarrow="open"/>
               </v:shape>
             </w:pict>
           </mc:Fallback>
         </mc:AlternateContent>
       </w:r>
-    </w:p>
-    <w:p>
-      <w:pPr>
-        <w:pStyle w:val="ListParagraph"/>
-        <w:ind w:left="1352"/>
-        <w:rPr>
-          <w:b/>
-          <w:bCs/>
-          <w:lang w:val="en-AU"/>
-        </w:rPr>
-      </w:pPr>
-    </w:p>
-    <w:p>
-      <w:pPr>
-        <w:pStyle w:val="ListParagraph"/>
-        <w:ind w:left="1352"/>
-        <w:rPr>
-          <w:b/>
-          <w:bCs/>
-          <w:lang w:val="en-AU"/>
-        </w:rPr>
-      </w:pPr>
-      <w:r>
-        <w:rPr>
-          <w:noProof/>
+      <w:r>
+        <w:rPr>
+          <w:rFonts w:cs="Arial"/>
+          <w:b/>
+          <w:bCs/>
+          <w:rtl/>
+          <w:lang w:val="en-AU"/>
         </w:rPr>
         <mc:AlternateContent>
           <mc:Choice Requires="wps">
             <w:drawing>
-              <wp:anchor distT="0" distB="0" distL="114300" distR="114300" simplePos="0" relativeHeight="251725824" behindDoc="0" locked="0" layoutInCell="1" allowOverlap="1" wp14:anchorId="025A54D6" wp14:editId="0AB39C3F">
+              <wp:anchor distT="0" distB="0" distL="114300" distR="114300" simplePos="0" relativeHeight="251734016" behindDoc="0" locked="0" layoutInCell="1" allowOverlap="1" wp14:anchorId="28F6D51B" wp14:editId="1628C99F">
                 <wp:simplePos x="0" y="0"/>
                 <wp:positionH relativeFrom="column">
-                  <wp:posOffset>876604</wp:posOffset>
+                  <wp:posOffset>1512570</wp:posOffset>
                 </wp:positionH>
                 <wp:positionV relativeFrom="paragraph">
-                  <wp:posOffset>104830</wp:posOffset>
+                  <wp:posOffset>655320</wp:posOffset>
+                </wp:positionV>
+                <wp:extent cx="826770" cy="429260"/>
+                <wp:effectExtent l="38100" t="0" r="30480" b="66040"/>
+                <wp:wrapNone/>
+                <wp:docPr id="50" name="Straight Arrow Connector 28"/>
+                <wp:cNvGraphicFramePr/>
+                <a:graphic xmlns:a="http://schemas.openxmlformats.org/drawingml/2006/main">
+                  <a:graphicData uri="http://schemas.microsoft.com/office/word/2010/wordprocessingShape">
+                    <wps:wsp>
+                      <wps:cNvCnPr/>
+                      <wps:spPr>
+                        <a:xfrm flipH="1">
+                          <a:off x="0" y="0"/>
+                          <a:ext cx="826770" cy="429260"/>
+                        </a:xfrm>
+                        <a:prstGeom prst="straightConnector1">
+                          <a:avLst/>
+                        </a:prstGeom>
+                        <a:ln>
+                          <a:tailEnd type="arrow"/>
+                        </a:ln>
+                      </wps:spPr>
+                      <wps:style>
+                        <a:lnRef idx="1">
+                          <a:schemeClr val="accent1"/>
+                        </a:lnRef>
+                        <a:fillRef idx="0">
+                          <a:schemeClr val="accent1"/>
+                        </a:fillRef>
+                        <a:effectRef idx="0">
+                          <a:schemeClr val="accent1"/>
+                        </a:effectRef>
+                        <a:fontRef idx="minor">
+                          <a:schemeClr val="tx1"/>
+                        </a:fontRef>
+                      </wps:style>
+                      <wps:bodyPr/>
+                    </wps:wsp>
+                  </a:graphicData>
+                </a:graphic>
+                <wp14:sizeRelH relativeFrom="margin">
+                  <wp14:pctWidth>0</wp14:pctWidth>
+                </wp14:sizeRelH>
+                <wp14:sizeRelV relativeFrom="margin">
+                  <wp14:pctHeight>0</wp14:pctHeight>
+                </wp14:sizeRelV>
+              </wp:anchor>
+            </w:drawing>
+          </mc:Choice>
+          <mc:Fallback>
+            <w:pict>
+              <v:shape w14:anchorId="30C0BD2F" id="Straight Arrow Connector 28" o:spid="_x0000_s1026" type="#_x0000_t32" style="position:absolute;margin-left:119.1pt;margin-top:51.6pt;width:65.1pt;height:33.8pt;flip:x;z-index:251734016;visibility:visible;mso-wrap-style:square;mso-width-percent:0;mso-height-percent:0;mso-wrap-distance-left:9pt;mso-wrap-distance-top:0;mso-wrap-distance-right:9pt;mso-wrap-distance-bottom:0;mso-position-horizontal:absolute;mso-position-horizontal-relative:text;mso-position-vertical:absolute;mso-position-vertical-relative:text;mso-width-percent:0;mso-height-percent:0;mso-width-relative:margin;mso-height-relative:margin" o:gfxdata="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" strokecolor="#4579b8 [3044]">
+                <v:stroke endarrow="open"/>
+              </v:shape>
+            </w:pict>
+          </mc:Fallback>
+        </mc:AlternateContent>
+      </w:r>
+      <w:r>
+        <w:rPr>
+          <w:rFonts w:cs="Arial"/>
+          <w:b/>
+          <w:bCs/>
+          <w:rtl/>
+          <w:lang w:val="en-AU"/>
+        </w:rPr>
+        <mc:AlternateContent>
+          <mc:Choice Requires="wps">
+            <w:drawing>
+              <wp:anchor distT="0" distB="0" distL="114300" distR="114300" simplePos="0" relativeHeight="251732992" behindDoc="0" locked="0" layoutInCell="1" allowOverlap="1" wp14:anchorId="4201F5D4" wp14:editId="1BA52EBF">
+                <wp:simplePos x="0" y="0"/>
+                <wp:positionH relativeFrom="column">
+                  <wp:posOffset>703384</wp:posOffset>
+                </wp:positionH>
+                <wp:positionV relativeFrom="paragraph">
+                  <wp:posOffset>1111982</wp:posOffset>
                 </wp:positionV>
                 <wp:extent cx="1871980" cy="575945"/>
                 <wp:effectExtent l="0" t="0" r="13970" b="14605"/>
                 <wp:wrapNone/>
-                <wp:docPr id="3" name="Rectangle 7"/>
+                <wp:docPr id="49" name="Rectangle 7"/>
                 <wp:cNvGraphicFramePr/>
                 <a:graphic xmlns:a="http://schemas.openxmlformats.org/drawingml/2006/main">
                   <a:graphicData uri="http://schemas.microsoft.com/office/word/2010/wordprocessingShape">
@@ -3764,17 +3778,6 @@
                             </w:pPr>
                             <w:r>
                               <w:rPr>
-                                <w:rFonts w:asciiTheme="minorHAnsi" w:hAnsi="Arial" w:cstheme="minorBidi"/>
-                                <w:color w:val="FFFFFF" w:themeColor="light1"/>
-                                <w:kern w:val="24"/>
-                                <w:sz w:val="36"/>
-                                <w:szCs w:val="36"/>
-                                <w:rtl/>
-                              </w:rPr>
-                              <w:t xml:space="preserve">בחירת </w:t>
-                            </w:r>
-                            <w:r>
-                              <w:rPr>
                                 <w:rFonts w:asciiTheme="minorHAnsi" w:hAnsi="Arial" w:cstheme="minorBidi" w:hint="cs"/>
                                 <w:color w:val="FFFFFF" w:themeColor="light1"/>
                                 <w:kern w:val="24"/>
@@ -3782,7 +3785,7 @@
                                 <w:szCs w:val="36"/>
                                 <w:rtl/>
                               </w:rPr>
-                              <w:t>שם תחנה</w:t>
+                              <w:t>בחירת יעד</w:t>
                             </w:r>
                           </w:p>
                         </w:txbxContent>
@@ -3801,7 +3804,7 @@
           </mc:Choice>
           <mc:Fallback>
             <w:pict>
-              <v:rect w14:anchorId="025A54D6" id="Rectangle 7" o:spid="_x0000_s1040" style="position:absolute;left:0;text-align:left;margin-left:69pt;margin-top:8.25pt;width:147.4pt;height:45.35pt;z-index:251725824;visibility:visible;mso-wrap-style:square;mso-wrap-distance-left:9pt;mso-wrap-distance-top:0;mso-wrap-distance-right:9pt;mso-wrap-distance-bottom:0;mso-position-horizontal:absolute;mso-position-horizontal-relative:text;mso-position-vertical:absolute;mso-position-vertical-relative:text;v-text-anchor:middle" o:gfxdata="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" fillcolor="#4bacc6 [3208]" strokecolor="#205867 [1608]" strokeweight="2pt">
+              <v:rect w14:anchorId="4201F5D4" id="Rectangle 7" o:spid="_x0000_s1040" style="position:absolute;margin-left:55.4pt;margin-top:87.55pt;width:147.4pt;height:45.35pt;z-index:251732992;visibility:visible;mso-wrap-style:square;mso-wrap-distance-left:9pt;mso-wrap-distance-top:0;mso-wrap-distance-right:9pt;mso-wrap-distance-bottom:0;mso-position-horizontal:absolute;mso-position-horizontal-relative:text;mso-position-vertical:absolute;mso-position-vertical-relative:text;v-text-anchor:middle" o:gfxdata="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" fillcolor="#4bacc6 [3208]" strokecolor="#205867 [1608]" strokeweight="2pt">
                 <v:textbox>
                   <w:txbxContent>
                     <w:p>
@@ -3813,17 +3816,6 @@
                       </w:pPr>
                       <w:r>
                         <w:rPr>
-                          <w:rFonts w:asciiTheme="minorHAnsi" w:hAnsi="Arial" w:cstheme="minorBidi"/>
-                          <w:color w:val="FFFFFF" w:themeColor="light1"/>
-                          <w:kern w:val="24"/>
-                          <w:sz w:val="36"/>
-                          <w:szCs w:val="36"/>
-                          <w:rtl/>
-                        </w:rPr>
-                        <w:t xml:space="preserve">בחירת </w:t>
-                      </w:r>
-                      <w:r>
-                        <w:rPr>
                           <w:rFonts w:asciiTheme="minorHAnsi" w:hAnsi="Arial" w:cstheme="minorBidi" w:hint="cs"/>
                           <w:color w:val="FFFFFF" w:themeColor="light1"/>
                           <w:kern w:val="24"/>
@@ -3831,7 +3823,7 @@
                           <w:szCs w:val="36"/>
                           <w:rtl/>
                         </w:rPr>
-                        <w:t>שם תחנה</w:t>
+                        <w:t>בחירת יעד</w:t>
                       </w:r>
                     </w:p>
                   </w:txbxContent>
@@ -3841,268 +3833,21 @@
           </mc:Fallback>
         </mc:AlternateContent>
       </w:r>
-    </w:p>
-    <w:p>
-      <w:pPr>
-        <w:pStyle w:val="ListParagraph"/>
-        <w:ind w:left="1352"/>
-        <w:rPr>
-          <w:b/>
-          <w:bCs/>
-          <w:lang w:val="en-AU"/>
-        </w:rPr>
-      </w:pPr>
-    </w:p>
-    <w:p>
-      <w:pPr>
-        <w:pStyle w:val="ListParagraph"/>
-        <w:ind w:left="1352"/>
-        <w:rPr>
-          <w:b/>
-          <w:bCs/>
-          <w:lang w:val="en-AU"/>
-        </w:rPr>
-      </w:pPr>
-    </w:p>
-    <w:p>
-      <w:pPr>
-        <w:pStyle w:val="ListParagraph"/>
-        <w:ind w:left="1352"/>
-        <w:rPr>
-          <w:b/>
-          <w:bCs/>
-          <w:lang w:val="en-AU"/>
-        </w:rPr>
-      </w:pPr>
-      <w:r>
-        <w:rPr>
-          <w:noProof/>
-        </w:rPr>
-        <mc:AlternateContent>
-          <mc:Choice Requires="wps">
-            <w:drawing>
-              <wp:anchor distT="0" distB="0" distL="114300" distR="114300" simplePos="0" relativeHeight="251729920" behindDoc="0" locked="0" layoutInCell="1" allowOverlap="1" wp14:anchorId="4582AB6E" wp14:editId="5B8A67BD">
-                <wp:simplePos x="0" y="0"/>
-                <wp:positionH relativeFrom="column">
-                  <wp:posOffset>3007581</wp:posOffset>
-                </wp:positionH>
-                <wp:positionV relativeFrom="paragraph">
-                  <wp:posOffset>72002</wp:posOffset>
-                </wp:positionV>
-                <wp:extent cx="801066" cy="723569"/>
-                <wp:effectExtent l="38100" t="0" r="18415" b="57785"/>
-                <wp:wrapNone/>
-                <wp:docPr id="17" name="Straight Arrow Connector 28"/>
-                <wp:cNvGraphicFramePr/>
-                <a:graphic xmlns:a="http://schemas.openxmlformats.org/drawingml/2006/main">
-                  <a:graphicData uri="http://schemas.microsoft.com/office/word/2010/wordprocessingShape">
-                    <wps:wsp>
-                      <wps:cNvCnPr/>
-                      <wps:spPr>
-                        <a:xfrm flipH="1">
-                          <a:off x="0" y="0"/>
-                          <a:ext cx="801066" cy="723569"/>
-                        </a:xfrm>
-                        <a:prstGeom prst="straightConnector1">
-                          <a:avLst/>
-                        </a:prstGeom>
-                        <a:ln>
-                          <a:tailEnd type="arrow"/>
-                        </a:ln>
-                      </wps:spPr>
-                      <wps:style>
-                        <a:lnRef idx="1">
-                          <a:schemeClr val="accent1"/>
-                        </a:lnRef>
-                        <a:fillRef idx="0">
-                          <a:schemeClr val="accent1"/>
-                        </a:fillRef>
-                        <a:effectRef idx="0">
-                          <a:schemeClr val="accent1"/>
-                        </a:effectRef>
-                        <a:fontRef idx="minor">
-                          <a:schemeClr val="tx1"/>
-                        </a:fontRef>
-                      </wps:style>
-                      <wps:bodyPr/>
-                    </wps:wsp>
-                  </a:graphicData>
-                </a:graphic>
-                <wp14:sizeRelH relativeFrom="margin">
-                  <wp14:pctWidth>0</wp14:pctWidth>
-                </wp14:sizeRelH>
-                <wp14:sizeRelV relativeFrom="margin">
-                  <wp14:pctHeight>0</wp14:pctHeight>
-                </wp14:sizeRelV>
-              </wp:anchor>
-            </w:drawing>
-          </mc:Choice>
-          <mc:Fallback>
-            <w:pict>
-              <v:shape w14:anchorId="1CD05526" id="Straight Arrow Connector 28" o:spid="_x0000_s1026" type="#_x0000_t32" style="position:absolute;margin-left:236.8pt;margin-top:5.65pt;width:63.1pt;height:56.95pt;flip:x;z-index:251729920;visibility:visible;mso-wrap-style:square;mso-width-percent:0;mso-height-percent:0;mso-wrap-distance-left:9pt;mso-wrap-distance-top:0;mso-wrap-distance-right:9pt;mso-wrap-distance-bottom:0;mso-position-horizontal:absolute;mso-position-horizontal-relative:text;mso-position-vertical:absolute;mso-position-vertical-relative:text;mso-width-percent:0;mso-height-percent:0;mso-width-relative:margin;mso-height-relative:margin" o:gfxdata="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" strokecolor="#4579b8 [3044]">
-                <v:stroke endarrow="open"/>
-              </v:shape>
-            </w:pict>
-          </mc:Fallback>
-        </mc:AlternateContent>
-      </w:r>
-    </w:p>
-    <w:p>
-      <w:pPr>
-        <w:pStyle w:val="ListParagraph"/>
-        <w:ind w:left="1352"/>
-        <w:rPr>
-          <w:b/>
-          <w:bCs/>
-          <w:lang w:val="en-AU"/>
-        </w:rPr>
-      </w:pPr>
-    </w:p>
-    <w:p>
-      <w:pPr>
-        <w:pStyle w:val="ListParagraph"/>
-        <w:ind w:left="1352"/>
-        <w:rPr>
-          <w:b/>
-          <w:bCs/>
-          <w:lang w:val="en-AU"/>
-        </w:rPr>
-      </w:pPr>
-    </w:p>
-    <w:p>
-      <w:pPr>
-        <w:pStyle w:val="ListParagraph"/>
-        <w:ind w:left="1352"/>
-        <w:rPr>
-          <w:b/>
-          <w:bCs/>
-          <w:lang w:val="en-AU"/>
-        </w:rPr>
-      </w:pPr>
-    </w:p>
-    <w:p>
-      <w:pPr>
-        <w:pStyle w:val="ListParagraph"/>
-        <w:ind w:left="1352"/>
-        <w:rPr>
-          <w:b/>
-          <w:bCs/>
-          <w:lang w:val="en-AU"/>
-        </w:rPr>
-      </w:pPr>
-    </w:p>
-    <w:p>
-      <w:pPr>
-        <w:pStyle w:val="ListParagraph"/>
-        <w:ind w:left="1352"/>
-        <w:rPr>
-          <w:b/>
-          <w:bCs/>
-          <w:lang w:val="en-AU"/>
-        </w:rPr>
-      </w:pPr>
-    </w:p>
-    <w:p>
-      <w:pPr>
-        <w:pStyle w:val="ListParagraph"/>
-        <w:ind w:left="1352"/>
-        <w:rPr>
-          <w:b/>
-          <w:bCs/>
-          <w:lang w:val="en-AU"/>
-        </w:rPr>
-      </w:pPr>
-    </w:p>
-    <w:p>
-      <w:pPr>
-        <w:pStyle w:val="ListParagraph"/>
-        <w:ind w:left="1352"/>
-        <w:rPr>
-          <w:b/>
-          <w:bCs/>
-          <w:rtl/>
-          <w:lang w:val="en-AU"/>
-        </w:rPr>
-      </w:pPr>
-    </w:p>
-    <w:p>
-      <w:pPr>
-        <w:pStyle w:val="ListParagraph"/>
-        <w:ind w:left="1352"/>
-        <w:rPr>
-          <w:b/>
-          <w:bCs/>
-          <w:rtl/>
-          <w:lang w:val="en-AU"/>
-        </w:rPr>
-      </w:pPr>
-    </w:p>
-    <w:p>
-      <w:pPr>
-        <w:pStyle w:val="ListParagraph"/>
-        <w:ind w:left="1352"/>
-        <w:rPr>
-          <w:b/>
-          <w:bCs/>
-          <w:rtl/>
-          <w:lang w:val="en-AU"/>
-        </w:rPr>
-      </w:pPr>
-    </w:p>
-    <w:p>
-      <w:pPr>
-        <w:pStyle w:val="ListParagraph"/>
-        <w:ind w:left="1352"/>
-        <w:rPr>
-          <w:b/>
-          <w:bCs/>
-          <w:rtl/>
-          <w:lang w:val="en-AU"/>
-        </w:rPr>
-      </w:pPr>
-    </w:p>
-    <w:p>
-      <w:pPr>
-        <w:pStyle w:val="ListParagraph"/>
-        <w:ind w:left="1352"/>
-        <w:rPr>
-          <w:b/>
-          <w:bCs/>
-          <w:rtl/>
-          <w:lang w:val="en-AU"/>
-        </w:rPr>
-      </w:pPr>
-    </w:p>
-    <w:p>
-      <w:pPr>
-        <w:pStyle w:val="ListParagraph"/>
-        <w:ind w:left="1352"/>
-        <w:rPr>
-          <w:b/>
-          <w:bCs/>
-          <w:rtl/>
-          <w:lang w:val="en-AU"/>
-        </w:rPr>
-      </w:pPr>
-    </w:p>
-    <w:p>
-      <w:pPr>
-        <w:pStyle w:val="ListParagraph"/>
-        <w:ind w:left="1352"/>
-        <w:rPr>
-          <w:b/>
-          <w:bCs/>
-          <w:rtl/>
-          <w:lang w:val="en-AU"/>
-        </w:rPr>
-      </w:pPr>
-    </w:p>
-    <w:p>
-      <w:pPr>
-        <w:rPr>
-          <w:b/>
-          <w:bCs/>
-          <w:rtl/>
+      <w:r>
+        <w:rPr>
+          <w:b/>
+          <w:bCs/>
+          <w:rtl/>
+          <w:lang w:val="en-AU"/>
+        </w:rPr>
+        <w:br w:type="page"/>
+      </w:r>
+    </w:p>
+    <w:p>
+      <w:pPr>
+        <w:rPr>
+          <w:b/>
+          <w:bCs/>
           <w:lang w:val="en-AU"/>
         </w:rPr>
       </w:pPr>
@@ -4121,6 +3866,16 @@
           <w:lang w:val="en-AU"/>
         </w:rPr>
       </w:pPr>
+      <w:r>
+        <w:rPr>
+          <w:rFonts w:hint="cs"/>
+          <w:b/>
+          <w:bCs/>
+          <w:rtl/>
+          <w:lang w:val="en-AU"/>
+        </w:rPr>
+        <w:t xml:space="preserve"> </w:t>
+      </w:r>
       <w:r>
         <w:rPr>
           <w:rFonts w:hint="cs"/>
@@ -4236,7 +3991,7 @@
                                 <w:rtl/>
                                 <w:lang w:val="en-IL"/>
                               </w:rPr>
-                              <w:t>שם עיר</w:t>
+                              <w:t>מוצא</w:t>
                             </w:r>
                           </w:p>
                         </w:txbxContent>
@@ -4278,7 +4033,7 @@
                           <w:rtl/>
                           <w:lang w:val="en-IL"/>
                         </w:rPr>
-                        <w:t>שם עיר</w:t>
+                        <w:t>מוצא</w:t>
                       </w:r>
                     </w:p>
                   </w:txbxContent>
@@ -4752,17 +4507,19 @@
                                 <w:szCs w:val="20"/>
                                 <w:rtl/>
                               </w:rPr>
-                              <w:t>רלוונטיו</w:t>
+                              <w:t xml:space="preserve">ומסלולים </w:t>
                             </w:r>
+                            <w:proofErr w:type="spellStart"/>
                             <w:r>
                               <w:rPr>
-                                <w:rFonts w:hint="eastAsia"/>
+                                <w:rFonts w:hint="cs"/>
                                 <w:sz w:val="20"/>
                                 <w:szCs w:val="20"/>
                                 <w:rtl/>
                               </w:rPr>
-                              <w:t>ת</w:t>
+                              <w:t>רלוונטים</w:t>
                             </w:r>
+                            <w:proofErr w:type="spellEnd"/>
                             <w:r>
                               <w:rPr>
                                 <w:rFonts w:hint="cs"/>
@@ -4840,17 +4597,19 @@
                           <w:szCs w:val="20"/>
                           <w:rtl/>
                         </w:rPr>
-                        <w:t>רלוונטיו</w:t>
+                        <w:t xml:space="preserve">ומסלולים </w:t>
                       </w:r>
+                      <w:proofErr w:type="spellStart"/>
                       <w:r>
                         <w:rPr>
-                          <w:rFonts w:hint="eastAsia"/>
+                          <w:rFonts w:hint="cs"/>
                           <w:sz w:val="20"/>
                           <w:szCs w:val="20"/>
                           <w:rtl/>
                         </w:rPr>
-                        <w:t>ת</w:t>
+                        <w:t>רלוונטים</w:t>
                       </w:r>
+                      <w:proofErr w:type="spellEnd"/>
                       <w:r>
                         <w:rPr>
                           <w:rFonts w:hint="cs"/>
@@ -4932,7 +4691,7 @@
                                 <w:rFonts w:hint="cs"/>
                                 <w:rtl/>
                               </w:rPr>
-                              <w:t>שם תחנה</w:t>
+                              <w:t>יעד</w:t>
                             </w:r>
                           </w:p>
                         </w:txbxContent>
@@ -4969,7 +4728,7 @@
                           <w:rFonts w:hint="cs"/>
                           <w:rtl/>
                         </w:rPr>
-                        <w:t>שם תחנה</w:t>
+                        <w:t>יעד</w:t>
                       </w:r>
                     </w:p>
                   </w:txbxContent>
@@ -5523,7 +5282,7 @@
         <mc:AlternateContent>
           <mc:Choice Requires="wps">
             <w:drawing>
-              <wp:anchor distT="0" distB="0" distL="114300" distR="114300" simplePos="0" relativeHeight="251707392" behindDoc="0" locked="0" layoutInCell="1" allowOverlap="1" wp14:anchorId="1036EEC8" wp14:editId="11CEE6F1">
+              <wp:anchor distT="0" distB="0" distL="114300" distR="114300" simplePos="0" relativeHeight="251707392" behindDoc="0" locked="0" layoutInCell="1" allowOverlap="1" wp14:anchorId="1036EEC8" wp14:editId="6A793759">
                 <wp:simplePos x="0" y="0"/>
                 <wp:positionH relativeFrom="column">
                   <wp:posOffset>1000125</wp:posOffset>
@@ -5670,13 +5429,13 @@
         <mc:AlternateContent>
           <mc:Choice Requires="wps">
             <w:drawing>
-              <wp:anchor distT="0" distB="0" distL="114300" distR="114300" simplePos="0" relativeHeight="251723776" behindDoc="0" locked="0" layoutInCell="1" allowOverlap="1" wp14:anchorId="1036EECA" wp14:editId="65421DAB">
+              <wp:anchor distT="0" distB="0" distL="114300" distR="114300" simplePos="0" relativeHeight="251723776" behindDoc="0" locked="0" layoutInCell="1" allowOverlap="1" wp14:anchorId="1036EECA" wp14:editId="6CE8AC34">
                 <wp:simplePos x="0" y="0"/>
                 <wp:positionH relativeFrom="column">
-                  <wp:posOffset>2447925</wp:posOffset>
+                  <wp:posOffset>2693572</wp:posOffset>
                 </wp:positionH>
                 <wp:positionV relativeFrom="paragraph">
-                  <wp:posOffset>164465</wp:posOffset>
+                  <wp:posOffset>129442</wp:posOffset>
                 </wp:positionV>
                 <wp:extent cx="3152775" cy="790575"/>
                 <wp:effectExtent l="0" t="0" r="28575" b="28575"/>
@@ -5803,7 +5562,7 @@
           </mc:Choice>
           <mc:Fallback>
             <w:pict>
-              <v:rect w14:anchorId="1036EECA" id="Rectangle 62" o:spid="_x0000_s1047" style="position:absolute;left:0;text-align:left;margin-left:192.75pt;margin-top:12.95pt;width:248.25pt;height:62.25pt;z-index:251723776;visibility:visible;mso-wrap-style:square;mso-width-percent:0;mso-height-percent:0;mso-wrap-distance-left:9pt;mso-wrap-distance-top:0;mso-wrap-distance-right:9pt;mso-wrap-distance-bottom:0;mso-position-horizontal:absolute;mso-position-horizontal-relative:text;mso-position-vertical:absolute;mso-position-vertical-relative:text;mso-width-percent:0;mso-height-percent:0;mso-width-relative:margin;mso-height-relative:margin;v-text-anchor:top" o:gfxdata="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" fillcolor="white [3201]" strokecolor="#c0504d [3205]" strokeweight="2pt">
+              <v:rect w14:anchorId="1036EECA" id="Rectangle 62" o:spid="_x0000_s1047" style="position:absolute;left:0;text-align:left;margin-left:212.1pt;margin-top:10.2pt;width:248.25pt;height:62.25pt;z-index:251723776;visibility:visible;mso-wrap-style:square;mso-width-percent:0;mso-height-percent:0;mso-wrap-distance-left:9pt;mso-wrap-distance-top:0;mso-wrap-distance-right:9pt;mso-wrap-distance-bottom:0;mso-position-horizontal:absolute;mso-position-horizontal-relative:text;mso-position-vertical:absolute;mso-position-vertical-relative:text;mso-width-percent:0;mso-height-percent:0;mso-width-relative:margin;mso-height-relative:margin;v-text-anchor:top" o:gfxdata="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" fillcolor="white [3201]" strokecolor="#c0504d [3205]" strokeweight="2pt">
                 <v:textbox>
                   <w:txbxContent>
                     <w:p>
@@ -5895,6 +5654,66 @@
     </w:p>
     <w:p>
       <w:pPr>
+        <w:rPr>
+          <w:b/>
+          <w:bCs/>
+          <w:rtl/>
+          <w:lang w:val="en-AU"/>
+        </w:rPr>
+      </w:pPr>
+    </w:p>
+    <w:p>
+      <w:pPr>
+        <w:rPr>
+          <w:b/>
+          <w:bCs/>
+          <w:rtl/>
+          <w:lang w:val="en-AU"/>
+        </w:rPr>
+      </w:pPr>
+    </w:p>
+    <w:p>
+      <w:pPr>
+        <w:rPr>
+          <w:b/>
+          <w:bCs/>
+          <w:rtl/>
+          <w:lang w:val="en-AU"/>
+        </w:rPr>
+      </w:pPr>
+    </w:p>
+    <w:p>
+      <w:pPr>
+        <w:rPr>
+          <w:b/>
+          <w:bCs/>
+          <w:rtl/>
+          <w:lang w:val="en-AU"/>
+        </w:rPr>
+      </w:pPr>
+    </w:p>
+    <w:p>
+      <w:pPr>
+        <w:rPr>
+          <w:b/>
+          <w:bCs/>
+          <w:rtl/>
+          <w:lang w:val="en-AU"/>
+        </w:rPr>
+      </w:pPr>
+    </w:p>
+    <w:p>
+      <w:pPr>
+        <w:rPr>
+          <w:b/>
+          <w:bCs/>
+          <w:rtl/>
+          <w:lang w:val="en-AU"/>
+        </w:rPr>
+      </w:pPr>
+    </w:p>
+    <w:p>
+      <w:pPr>
         <w:pStyle w:val="ListParagraph"/>
         <w:numPr>
           <w:ilvl w:val="1"/>
@@ -5939,7 +5758,6 @@
           <w:rtl/>
           <w:lang w:val="en-AU"/>
         </w:rPr>
-        <w:lastRenderedPageBreak/>
         <w:t>טבל</w:t>
       </w:r>
       <w:r>
@@ -5994,7 +5812,6 @@
         <w:tblLook w:val="04A0" w:firstRow="1" w:lastRow="0" w:firstColumn="1" w:lastColumn="0" w:noHBand="0" w:noVBand="1"/>
       </w:tblPr>
       <w:tblGrid>
-        <w:gridCol w:w="1653"/>
         <w:gridCol w:w="1653"/>
       </w:tblGrid>
       <w:tr>
@@ -6021,30 +5838,6 @@
                 <w:lang w:val="en-IL"/>
               </w:rPr>
               <w:t xml:space="preserve">תחנות </w:t>
-            </w:r>
-          </w:p>
-        </w:tc>
-        <w:tc>
-          <w:tcPr>
-            <w:tcW w:w="1653" w:type="dxa"/>
-          </w:tcPr>
-          <w:p>
-            <w:pPr>
-              <w:pStyle w:val="ListParagraph"/>
-              <w:ind w:left="0"/>
-              <w:cnfStyle w:val="100000000000" w:firstRow="1" w:lastRow="0" w:firstColumn="0" w:lastColumn="0" w:oddVBand="0" w:evenVBand="0" w:oddHBand="0" w:evenHBand="0" w:firstRowFirstColumn="0" w:firstRowLastColumn="0" w:lastRowFirstColumn="0" w:lastRowLastColumn="0"/>
-              <w:rPr>
-                <w:rtl/>
-                <w:lang w:val="en-IL"/>
-              </w:rPr>
-            </w:pPr>
-            <w:r>
-              <w:rPr>
-                <w:rFonts w:hint="cs"/>
-                <w:rtl/>
-                <w:lang w:val="en-IL"/>
-              </w:rPr>
-              <w:t xml:space="preserve">קוים </w:t>
             </w:r>
           </w:p>
         </w:tc>
@@ -6077,34 +5870,6 @@
             </w:r>
           </w:p>
         </w:tc>
-        <w:tc>
-          <w:tcPr>
-            <w:tcW w:w="1653" w:type="dxa"/>
-          </w:tcPr>
-          <w:p>
-            <w:pPr>
-              <w:pStyle w:val="ListParagraph"/>
-              <w:ind w:left="0"/>
-              <w:cnfStyle w:val="000000100000" w:firstRow="0" w:lastRow="0" w:firstColumn="0" w:lastColumn="0" w:oddVBand="0" w:evenVBand="0" w:oddHBand="1" w:evenHBand="0" w:firstRowFirstColumn="0" w:firstRowLastColumn="0" w:lastRowFirstColumn="0" w:lastRowLastColumn="0"/>
-              <w:rPr>
-                <w:b/>
-                <w:bCs/>
-                <w:rtl/>
-                <w:lang w:val="en-AU"/>
-              </w:rPr>
-            </w:pPr>
-            <w:r>
-              <w:rPr>
-                <w:rFonts w:hint="cs"/>
-                <w:b/>
-                <w:bCs/>
-                <w:rtl/>
-                <w:lang w:val="en-AU"/>
-              </w:rPr>
-              <w:t>שם</w:t>
-            </w:r>
-          </w:p>
-        </w:tc>
       </w:tr>
       <w:tr>
         <w:tc>
@@ -6128,34 +5893,6 @@
                 <w:lang w:val="en-AU"/>
               </w:rPr>
               <w:t>צבע קו</w:t>
-            </w:r>
-          </w:p>
-        </w:tc>
-        <w:tc>
-          <w:tcPr>
-            <w:tcW w:w="1653" w:type="dxa"/>
-          </w:tcPr>
-          <w:p>
-            <w:pPr>
-              <w:pStyle w:val="ListParagraph"/>
-              <w:ind w:left="0"/>
-              <w:cnfStyle w:val="000000000000" w:firstRow="0" w:lastRow="0" w:firstColumn="0" w:lastColumn="0" w:oddVBand="0" w:evenVBand="0" w:oddHBand="0" w:evenHBand="0" w:firstRowFirstColumn="0" w:firstRowLastColumn="0" w:lastRowFirstColumn="0" w:lastRowLastColumn="0"/>
-              <w:rPr>
-                <w:b/>
-                <w:bCs/>
-                <w:rtl/>
-                <w:lang w:val="en-AU"/>
-              </w:rPr>
-            </w:pPr>
-            <w:r>
-              <w:rPr>
-                <w:rFonts w:hint="cs"/>
-                <w:b/>
-                <w:bCs/>
-                <w:rtl/>
-                <w:lang w:val="en-AU"/>
-              </w:rPr>
-              <w:t>צבע</w:t>
             </w:r>
           </w:p>
         </w:tc>
@@ -6183,32 +5920,6 @@
             </w:r>
           </w:p>
         </w:tc>
-        <w:tc>
-          <w:tcPr>
-            <w:tcW w:w="1653" w:type="dxa"/>
-          </w:tcPr>
-          <w:p>
-            <w:pPr>
-              <w:pStyle w:val="ListParagraph"/>
-              <w:ind w:left="0"/>
-              <w:cnfStyle w:val="000000100000" w:firstRow="0" w:lastRow="0" w:firstColumn="0" w:lastColumn="0" w:oddVBand="0" w:evenVBand="0" w:oddHBand="1" w:evenHBand="0" w:firstRowFirstColumn="0" w:firstRowLastColumn="0" w:lastRowFirstColumn="0" w:lastRowLastColumn="0"/>
-              <w:rPr>
-                <w:b/>
-                <w:bCs/>
-                <w:rtl/>
-              </w:rPr>
-            </w:pPr>
-            <w:r>
-              <w:rPr>
-                <w:rFonts w:hint="cs"/>
-                <w:b/>
-                <w:bCs/>
-                <w:rtl/>
-              </w:rPr>
-              <w:t>עיר התחלה</w:t>
-            </w:r>
-          </w:p>
-        </w:tc>
       </w:tr>
       <w:tr>
         <w:tc>
@@ -6232,34 +5943,6 @@
                 <w:lang w:val="en-AU"/>
               </w:rPr>
               <w:t xml:space="preserve">עיר </w:t>
-            </w:r>
-          </w:p>
-        </w:tc>
-        <w:tc>
-          <w:tcPr>
-            <w:tcW w:w="1653" w:type="dxa"/>
-          </w:tcPr>
-          <w:p>
-            <w:pPr>
-              <w:pStyle w:val="ListParagraph"/>
-              <w:ind w:left="0"/>
-              <w:cnfStyle w:val="000000000000" w:firstRow="0" w:lastRow="0" w:firstColumn="0" w:lastColumn="0" w:oddVBand="0" w:evenVBand="0" w:oddHBand="0" w:evenHBand="0" w:firstRowFirstColumn="0" w:firstRowLastColumn="0" w:lastRowFirstColumn="0" w:lastRowLastColumn="0"/>
-              <w:rPr>
-                <w:b/>
-                <w:bCs/>
-                <w:rtl/>
-                <w:lang w:val="en-AU"/>
-              </w:rPr>
-            </w:pPr>
-            <w:r>
-              <w:rPr>
-                <w:rFonts w:hint="cs"/>
-                <w:b/>
-                <w:bCs/>
-                <w:rtl/>
-                <w:lang w:val="en-AU"/>
-              </w:rPr>
-              <w:t xml:space="preserve">עיר סוף </w:t>
             </w:r>
           </w:p>
         </w:tc>
@@ -6292,34 +5975,6 @@
             </w:r>
           </w:p>
         </w:tc>
-        <w:tc>
-          <w:tcPr>
-            <w:tcW w:w="1653" w:type="dxa"/>
-          </w:tcPr>
-          <w:p>
-            <w:pPr>
-              <w:pStyle w:val="ListParagraph"/>
-              <w:ind w:left="0"/>
-              <w:cnfStyle w:val="000000100000" w:firstRow="0" w:lastRow="0" w:firstColumn="0" w:lastColumn="0" w:oddVBand="0" w:evenVBand="0" w:oddHBand="1" w:evenHBand="0" w:firstRowFirstColumn="0" w:firstRowLastColumn="0" w:lastRowFirstColumn="0" w:lastRowLastColumn="0"/>
-              <w:rPr>
-                <w:b/>
-                <w:bCs/>
-                <w:rtl/>
-                <w:lang w:val="en-AU"/>
-              </w:rPr>
-            </w:pPr>
-            <w:r>
-              <w:rPr>
-                <w:rFonts w:hint="cs"/>
-                <w:b/>
-                <w:bCs/>
-                <w:rtl/>
-                <w:lang w:val="en-AU"/>
-              </w:rPr>
-              <w:t>מרחק</w:t>
-            </w:r>
-          </w:p>
-        </w:tc>
       </w:tr>
       <w:tr>
         <w:tc>
@@ -6344,22 +5999,6 @@
               </w:rPr>
               <w:t xml:space="preserve">שעות פעילות </w:t>
             </w:r>
-          </w:p>
-        </w:tc>
-        <w:tc>
-          <w:tcPr>
-            <w:tcW w:w="1653" w:type="dxa"/>
-          </w:tcPr>
-          <w:p>
-            <w:pPr>
-              <w:pStyle w:val="ListParagraph"/>
-              <w:ind w:left="0"/>
-              <w:cnfStyle w:val="000000000000" w:firstRow="0" w:lastRow="0" w:firstColumn="0" w:lastColumn="0" w:oddVBand="0" w:evenVBand="0" w:oddHBand="0" w:evenHBand="0" w:firstRowFirstColumn="0" w:firstRowLastColumn="0" w:lastRowFirstColumn="0" w:lastRowLastColumn="0"/>
-              <w:rPr>
-                <w:rtl/>
-                <w:lang w:val="en-AU"/>
-              </w:rPr>
-            </w:pPr>
           </w:p>
         </w:tc>
       </w:tr>
@@ -6391,22 +6030,6 @@
             </w:r>
           </w:p>
         </w:tc>
-        <w:tc>
-          <w:tcPr>
-            <w:tcW w:w="1653" w:type="dxa"/>
-          </w:tcPr>
-          <w:p>
-            <w:pPr>
-              <w:pStyle w:val="ListParagraph"/>
-              <w:ind w:left="0"/>
-              <w:cnfStyle w:val="000000100000" w:firstRow="0" w:lastRow="0" w:firstColumn="0" w:lastColumn="0" w:oddVBand="0" w:evenVBand="0" w:oddHBand="1" w:evenHBand="0" w:firstRowFirstColumn="0" w:firstRowLastColumn="0" w:lastRowFirstColumn="0" w:lastRowLastColumn="0"/>
-              <w:rPr>
-                <w:rtl/>
-                <w:lang w:val="en-AU"/>
-              </w:rPr>
-            </w:pPr>
-          </w:p>
-        </w:tc>
       </w:tr>
     </w:tbl>
     <w:p>
@@ -6519,51 +6142,6 @@
     </w:p>
     <w:p>
       <w:pPr>
-        <w:pStyle w:val="ListParagraph"/>
-        <w:ind w:left="1352"/>
-        <w:rPr>
-          <w:b/>
-          <w:bCs/>
-          <w:rtl/>
-          <w:lang w:val="en-AU"/>
-        </w:rPr>
-      </w:pPr>
-    </w:p>
-    <w:p>
-      <w:pPr>
-        <w:pStyle w:val="ListParagraph"/>
-        <w:ind w:left="1352"/>
-        <w:rPr>
-          <w:b/>
-          <w:bCs/>
-          <w:rtl/>
-          <w:lang w:val="en-AU"/>
-        </w:rPr>
-      </w:pPr>
-    </w:p>
-    <w:p>
-      <w:pPr>
-        <w:pStyle w:val="ListParagraph"/>
-        <w:ind w:left="1352"/>
-        <w:rPr>
-          <w:b/>
-          <w:bCs/>
-          <w:lang w:val="en-AU"/>
-        </w:rPr>
-      </w:pPr>
-    </w:p>
-    <w:p>
-      <w:pPr>
-        <w:rPr>
-          <w:b/>
-          <w:bCs/>
-          <w:lang w:val="en-AU"/>
-        </w:rPr>
-      </w:pPr>
-    </w:p>
-    <w:p>
-      <w:pPr>
-        <w:pStyle w:val="ListParagraph"/>
         <w:rPr>
           <w:lang w:val="en-AU"/>
         </w:rPr>
@@ -8351,52 +7929,52 @@
       </w:rPr>
     </w:lvl>
   </w:abstractNum>
-  <w:num w:numId="1">
+  <w:num w:numId="1" w16cid:durableId="1136416106">
     <w:abstractNumId w:val="6"/>
   </w:num>
-  <w:num w:numId="2">
+  <w:num w:numId="2" w16cid:durableId="1521314602">
     <w:abstractNumId w:val="14"/>
   </w:num>
-  <w:num w:numId="3">
+  <w:num w:numId="3" w16cid:durableId="766728512">
     <w:abstractNumId w:val="9"/>
   </w:num>
-  <w:num w:numId="4">
+  <w:num w:numId="4" w16cid:durableId="2109346975">
     <w:abstractNumId w:val="11"/>
   </w:num>
-  <w:num w:numId="5">
+  <w:num w:numId="5" w16cid:durableId="508063639">
     <w:abstractNumId w:val="1"/>
   </w:num>
-  <w:num w:numId="6">
+  <w:num w:numId="6" w16cid:durableId="960455819">
     <w:abstractNumId w:val="10"/>
   </w:num>
-  <w:num w:numId="7">
+  <w:num w:numId="7" w16cid:durableId="777986805">
     <w:abstractNumId w:val="7"/>
   </w:num>
-  <w:num w:numId="8">
+  <w:num w:numId="8" w16cid:durableId="1879008262">
     <w:abstractNumId w:val="12"/>
   </w:num>
-  <w:num w:numId="9">
+  <w:num w:numId="9" w16cid:durableId="1879196904">
     <w:abstractNumId w:val="5"/>
   </w:num>
-  <w:num w:numId="10">
+  <w:num w:numId="10" w16cid:durableId="1693724205">
     <w:abstractNumId w:val="2"/>
   </w:num>
-  <w:num w:numId="11">
+  <w:num w:numId="11" w16cid:durableId="540484511">
     <w:abstractNumId w:val="0"/>
   </w:num>
-  <w:num w:numId="12">
+  <w:num w:numId="12" w16cid:durableId="1906376872">
     <w:abstractNumId w:val="4"/>
   </w:num>
-  <w:num w:numId="13">
+  <w:num w:numId="13" w16cid:durableId="950015526">
     <w:abstractNumId w:val="8"/>
   </w:num>
-  <w:num w:numId="14">
+  <w:num w:numId="14" w16cid:durableId="1723289911">
     <w:abstractNumId w:val="13"/>
   </w:num>
-  <w:num w:numId="15">
+  <w:num w:numId="15" w16cid:durableId="709113363">
     <w:abstractNumId w:val="3"/>
   </w:num>
-  <w:num w:numId="16">
+  <w:num w:numId="16" w16cid:durableId="1080910015">
     <w:abstractNumId w:val="15"/>
   </w:num>
 </w:numbering>

</xml_diff>